<commit_message>
FindMinSortedRotatedArray, Combinations, LRU Cache, System design
</commit_message>
<xml_diff>
--- a/algorithms/src/resources/System design questions links.docx
+++ b/algorithms/src/resources/System design questions links.docx
@@ -1,6 +1,6 @@
 
 <file path=word/document.xml><?xml version="1.0" encoding="utf-8"?>
-<w:document xmlns:wpc="http://schemas.microsoft.com/office/word/2010/wordprocessingCanvas" xmlns:mo="http://schemas.microsoft.com/office/mac/office/2008/main" xmlns:mc="http://schemas.openxmlformats.org/markup-compatibility/2006" xmlns:mv="urn:schemas-microsoft-com:mac:vml" xmlns:o="urn:schemas-microsoft-com:office:office" xmlns:r="http://schemas.openxmlformats.org/officeDocument/2006/relationships" xmlns:m="http://schemas.openxmlformats.org/officeDocument/2006/math" xmlns:v="urn:schemas-microsoft-com:vml" xmlns:wp14="http://schemas.microsoft.com/office/word/2010/wordprocessingDrawing" xmlns:wp="http://schemas.openxmlformats.org/drawingml/2006/wordprocessingDrawing" xmlns:w10="urn:schemas-microsoft-com:office:word" xmlns:w="http://schemas.openxmlformats.org/wordprocessingml/2006/main" xmlns:w14="http://schemas.microsoft.com/office/word/2010/wordml" xmlns:w15="http://schemas.microsoft.com/office/word/2012/wordml" xmlns:wpg="http://schemas.microsoft.com/office/word/2010/wordprocessingGroup" xmlns:wpi="http://schemas.microsoft.com/office/word/2010/wordprocessingInk" xmlns:wne="http://schemas.microsoft.com/office/word/2006/wordml" xmlns:wps="http://schemas.microsoft.com/office/word/2010/wordprocessingShape" mc:Ignorable="w14 w15 wp14">
+<w:document xmlns:wpc="http://schemas.microsoft.com/office/word/2010/wordprocessingCanvas" xmlns:cx="http://schemas.microsoft.com/office/drawing/2014/chartex" xmlns:cx1="http://schemas.microsoft.com/office/drawing/2015/9/8/chartex" xmlns:cx2="http://schemas.microsoft.com/office/drawing/2015/10/21/chartex" xmlns:cx3="http://schemas.microsoft.com/office/drawing/2016/5/9/chartex" xmlns:cx4="http://schemas.microsoft.com/office/drawing/2016/5/10/chartex" xmlns:cx5="http://schemas.microsoft.com/office/drawing/2016/5/11/chartex" xmlns:cx6="http://schemas.microsoft.com/office/drawing/2016/5/12/chartex" xmlns:cx7="http://schemas.microsoft.com/office/drawing/2016/5/13/chartex" xmlns:cx8="http://schemas.microsoft.com/office/drawing/2016/5/14/chartex" xmlns:mc="http://schemas.openxmlformats.org/markup-compatibility/2006" xmlns:aink="http://schemas.microsoft.com/office/drawing/2016/ink" xmlns:am3d="http://schemas.microsoft.com/office/drawing/2017/model3d" xmlns:o="urn:schemas-microsoft-com:office:office" xmlns:r="http://schemas.openxmlformats.org/officeDocument/2006/relationships" xmlns:m="http://schemas.openxmlformats.org/officeDocument/2006/math" xmlns:v="urn:schemas-microsoft-com:vml" xmlns:wp14="http://schemas.microsoft.com/office/word/2010/wordprocessingDrawing" xmlns:wp="http://schemas.openxmlformats.org/drawingml/2006/wordprocessingDrawing" xmlns:w10="urn:schemas-microsoft-com:office:word" xmlns:w="http://schemas.openxmlformats.org/wordprocessingml/2006/main" xmlns:w14="http://schemas.microsoft.com/office/word/2010/wordml" xmlns:w15="http://schemas.microsoft.com/office/word/2012/wordml" xmlns:w16cid="http://schemas.microsoft.com/office/word/2016/wordml/cid" xmlns:w16se="http://schemas.microsoft.com/office/word/2015/wordml/symex" xmlns:wpg="http://schemas.microsoft.com/office/word/2010/wordprocessingGroup" xmlns:wpi="http://schemas.microsoft.com/office/word/2010/wordprocessingInk" xmlns:wne="http://schemas.microsoft.com/office/word/2006/wordml" xmlns:wps="http://schemas.microsoft.com/office/word/2010/wordprocessingShape" mc:Ignorable="w14 w15 w16se w16cid wp14">
   <w:body>
     <w:p>
       <w:pPr>
@@ -19,7 +19,7 @@
     </w:p>
     <w:p/>
     <w:p>
-      <w:hyperlink r:id="rId4" w:history="1">
+      <w:hyperlink r:id="rId5" w:history="1">
         <w:r>
           <w:rPr>
             <w:rStyle w:val="Hyperlink"/>
@@ -30,7 +30,7 @@
     </w:p>
     <w:p/>
     <w:p>
-      <w:hyperlink r:id="rId5" w:history="1">
+      <w:hyperlink r:id="rId6" w:history="1">
         <w:r>
           <w:rPr>
             <w:rStyle w:val="Hyperlink"/>
@@ -40,7 +40,7 @@
       </w:hyperlink>
     </w:p>
     <w:p>
-      <w:hyperlink r:id="rId6" w:history="1">
+      <w:hyperlink r:id="rId7" w:history="1">
         <w:r>
           <w:rPr>
             <w:rStyle w:val="Hyperlink"/>
@@ -51,7 +51,7 @@
     </w:p>
     <w:p/>
     <w:p>
-      <w:hyperlink r:id="rId7" w:history="1">
+      <w:hyperlink r:id="rId8" w:history="1">
         <w:r>
           <w:rPr>
             <w:rStyle w:val="Hyperlink"/>
@@ -61,7 +61,7 @@
       </w:hyperlink>
     </w:p>
     <w:p>
-      <w:hyperlink r:id="rId8" w:history="1">
+      <w:hyperlink r:id="rId9" w:history="1">
         <w:r>
           <w:rPr>
             <w:rStyle w:val="Hyperlink"/>
@@ -69,6 +69,223 @@
           <w:t>http://blog.gainlo.co/index.php/category/system-design-interview-questions/</w:t>
         </w:r>
       </w:hyperlink>
+    </w:p>
+    <w:p/>
+    <w:p/>
+    <w:p>
+      <w:r>
+        <w:t>Scaling:</w:t>
+      </w:r>
+    </w:p>
+    <w:p/>
+    <w:p>
+      <w:r>
+        <w:t>Vertical Scaling: Beefing up the computers</w:t>
+      </w:r>
+    </w:p>
+    <w:p>
+      <w:r>
+        <w:t>Horizontal Scaling:  Adding more nodes.</w:t>
+      </w:r>
+    </w:p>
+    <w:p/>
+    <w:p>
+      <w:r>
+        <w:t xml:space="preserve">Reverse Proxy &amp; Load Balancer: - </w:t>
+      </w:r>
+    </w:p>
+    <w:p>
+      <w:r>
+        <w:tab/>
+        <w:t>Ngnix</w:t>
+      </w:r>
+    </w:p>
+    <w:p>
+      <w:pPr>
+        <w:pStyle w:val="ListParagraph"/>
+        <w:numPr>
+          <w:ilvl w:val="0"/>
+          <w:numId w:val="1"/>
+        </w:numPr>
+      </w:pPr>
+      <w:r>
+        <w:t>Load Balancing</w:t>
+      </w:r>
+    </w:p>
+    <w:p>
+      <w:pPr>
+        <w:pStyle w:val="ListParagraph"/>
+        <w:numPr>
+          <w:ilvl w:val="0"/>
+          <w:numId w:val="1"/>
+        </w:numPr>
+      </w:pPr>
+      <w:r>
+        <w:t>Web page caching.</w:t>
+      </w:r>
+    </w:p>
+    <w:p>
+      <w:pPr>
+        <w:pStyle w:val="ListParagraph"/>
+        <w:numPr>
+          <w:ilvl w:val="0"/>
+          <w:numId w:val="1"/>
+        </w:numPr>
+      </w:pPr>
+      <w:r>
+        <w:t>SSL encryption, single URL</w:t>
+      </w:r>
+    </w:p>
+    <w:p/>
+    <w:p>
+      <w:r>
+        <w:t>Application Server:</w:t>
+      </w:r>
+    </w:p>
+    <w:p>
+      <w:r>
+        <w:tab/>
+        <w:t>Apache Tomcat</w:t>
+      </w:r>
+    </w:p>
+    <w:p>
+      <w:r>
+        <w:tab/>
+        <w:t>Ngnix</w:t>
+      </w:r>
+    </w:p>
+    <w:p/>
+    <w:p>
+      <w:r>
+        <w:t>Caching Server:</w:t>
+      </w:r>
+    </w:p>
+    <w:p>
+      <w:r>
+        <w:tab/>
+        <w:t>Application Caching.</w:t>
+      </w:r>
+    </w:p>
+    <w:p>
+      <w:r>
+        <w:tab/>
+        <w:t>DataBase Caching</w:t>
+      </w:r>
+    </w:p>
+    <w:p>
+      <w:r>
+        <w:tab/>
+        <w:t>Inmemory Caching</w:t>
+      </w:r>
+    </w:p>
+    <w:p>
+      <w:r>
+        <w:tab/>
+      </w:r>
+      <w:r>
+        <w:tab/>
+        <w:t>Redis, Memcached</w:t>
+      </w:r>
+    </w:p>
+    <w:p/>
+    <w:p>
+      <w:r>
+        <w:t>Full Text Search Server:</w:t>
+      </w:r>
+    </w:p>
+    <w:p>
+      <w:r>
+        <w:tab/>
+        <w:t xml:space="preserve">Solr, </w:t>
+      </w:r>
+    </w:p>
+    <w:p>
+      <w:r>
+        <w:tab/>
+        <w:t>Lucene</w:t>
+      </w:r>
+    </w:p>
+    <w:p>
+      <w:pPr>
+        <w:ind w:left="720"/>
+      </w:pPr>
+      <w:r>
+        <w:t>Elastic Search</w:t>
+      </w:r>
+    </w:p>
+    <w:p/>
+    <w:p>
+      <w:r>
+        <w:t>Database Servers:</w:t>
+      </w:r>
+    </w:p>
+    <w:p>
+      <w:r>
+        <w:tab/>
+        <w:t>SQL Vs No SQL</w:t>
+      </w:r>
+    </w:p>
+    <w:p/>
+    <w:p>
+      <w:r>
+        <w:t>Zookeeper</w:t>
+      </w:r>
+    </w:p>
+    <w:p/>
+    <w:p>
+      <w:r>
+        <w:t>Distributed Databases:</w:t>
+      </w:r>
+    </w:p>
+    <w:p>
+      <w:r>
+        <w:lastRenderedPageBreak/>
+        <w:tab/>
+        <w:t>CorfuDb, Gemfire, Cassandra</w:t>
+      </w:r>
+    </w:p>
+    <w:p/>
+    <w:p>
+      <w:r>
+        <w:t>Messaging:</w:t>
+      </w:r>
+    </w:p>
+    <w:p>
+      <w:r>
+        <w:tab/>
+      </w:r>
+    </w:p>
+    <w:p>
+      <w:r>
+        <w:tab/>
+        <w:t xml:space="preserve">RabbitMQ, </w:t>
+      </w:r>
+    </w:p>
+    <w:p>
+      <w:pPr>
+        <w:ind w:firstLine="720"/>
+      </w:pPr>
+      <w:r>
+        <w:t>GoogleRPC</w:t>
+      </w:r>
+    </w:p>
+    <w:p/>
+    <w:p>
+      <w:r>
+        <w:t>Map-Reduce</w:t>
+      </w:r>
+    </w:p>
+    <w:p/>
+    <w:p>
+      <w:r>
+        <w:t>Channel:</w:t>
+      </w:r>
+    </w:p>
+    <w:p/>
+    <w:p>
+      <w:r>
+        <w:t>MIcroservices:</w:t>
+      </w:r>
     </w:p>
     <w:p>
       <w:bookmarkStart w:id="0" w:name="_GoBack"/>
@@ -84,8 +301,128 @@
 </w:document>
 </file>
 
+<file path=word/numbering.xml><?xml version="1.0" encoding="utf-8"?>
+<w:numbering xmlns:wpc="http://schemas.microsoft.com/office/word/2010/wordprocessingCanvas" xmlns:cx="http://schemas.microsoft.com/office/drawing/2014/chartex" xmlns:cx1="http://schemas.microsoft.com/office/drawing/2015/9/8/chartex" xmlns:cx2="http://schemas.microsoft.com/office/drawing/2015/10/21/chartex" xmlns:cx3="http://schemas.microsoft.com/office/drawing/2016/5/9/chartex" xmlns:cx4="http://schemas.microsoft.com/office/drawing/2016/5/10/chartex" xmlns:cx5="http://schemas.microsoft.com/office/drawing/2016/5/11/chartex" xmlns:cx6="http://schemas.microsoft.com/office/drawing/2016/5/12/chartex" xmlns:cx7="http://schemas.microsoft.com/office/drawing/2016/5/13/chartex" xmlns:cx8="http://schemas.microsoft.com/office/drawing/2016/5/14/chartex" xmlns:mc="http://schemas.openxmlformats.org/markup-compatibility/2006" xmlns:aink="http://schemas.microsoft.com/office/drawing/2016/ink" xmlns:am3d="http://schemas.microsoft.com/office/drawing/2017/model3d" xmlns:o="urn:schemas-microsoft-com:office:office" xmlns:r="http://schemas.openxmlformats.org/officeDocument/2006/relationships" xmlns:m="http://schemas.openxmlformats.org/officeDocument/2006/math" xmlns:v="urn:schemas-microsoft-com:vml" xmlns:wp14="http://schemas.microsoft.com/office/word/2010/wordprocessingDrawing" xmlns:wp="http://schemas.openxmlformats.org/drawingml/2006/wordprocessingDrawing" xmlns:w10="urn:schemas-microsoft-com:office:word" xmlns:w="http://schemas.openxmlformats.org/wordprocessingml/2006/main" xmlns:w14="http://schemas.microsoft.com/office/word/2010/wordml" xmlns:w15="http://schemas.microsoft.com/office/word/2012/wordml" xmlns:w16cid="http://schemas.microsoft.com/office/word/2016/wordml/cid" xmlns:w16se="http://schemas.microsoft.com/office/word/2015/wordml/symex" xmlns:wpg="http://schemas.microsoft.com/office/word/2010/wordprocessingGroup" xmlns:wpi="http://schemas.microsoft.com/office/word/2010/wordprocessingInk" xmlns:wne="http://schemas.microsoft.com/office/word/2006/wordml" xmlns:wps="http://schemas.microsoft.com/office/word/2010/wordprocessingShape" mc:Ignorable="w14 w15 w16se w16cid wp14">
+  <w:abstractNum w:abstractNumId="0" w15:restartNumberingAfterBreak="0">
+    <w:nsid w:val="01C21297"/>
+    <w:multiLevelType w:val="hybridMultilevel"/>
+    <w:tmpl w:val="E8FCAE16"/>
+    <w:lvl w:ilvl="0" w:tplc="27B82182">
+      <w:numFmt w:val="bullet"/>
+      <w:lvlText w:val="-"/>
+      <w:lvlJc w:val="left"/>
+      <w:pPr>
+        <w:ind w:left="1080" w:hanging="360"/>
+      </w:pPr>
+      <w:rPr>
+        <w:rFonts w:ascii="Calibri" w:eastAsiaTheme="minorHAnsi" w:hAnsi="Calibri" w:cs="Calibri" w:hint="default"/>
+      </w:rPr>
+    </w:lvl>
+    <w:lvl w:ilvl="1" w:tplc="04090003" w:tentative="1">
+      <w:start w:val="1"/>
+      <w:numFmt w:val="bullet"/>
+      <w:lvlText w:val="o"/>
+      <w:lvlJc w:val="left"/>
+      <w:pPr>
+        <w:ind w:left="1800" w:hanging="360"/>
+      </w:pPr>
+      <w:rPr>
+        <w:rFonts w:ascii="Courier New" w:hAnsi="Courier New" w:cs="Courier New" w:hint="default"/>
+      </w:rPr>
+    </w:lvl>
+    <w:lvl w:ilvl="2" w:tplc="04090005" w:tentative="1">
+      <w:start w:val="1"/>
+      <w:numFmt w:val="bullet"/>
+      <w:lvlText w:val=""/>
+      <w:lvlJc w:val="left"/>
+      <w:pPr>
+        <w:ind w:left="2520" w:hanging="360"/>
+      </w:pPr>
+      <w:rPr>
+        <w:rFonts w:ascii="Wingdings" w:hAnsi="Wingdings" w:hint="default"/>
+      </w:rPr>
+    </w:lvl>
+    <w:lvl w:ilvl="3" w:tplc="04090001" w:tentative="1">
+      <w:start w:val="1"/>
+      <w:numFmt w:val="bullet"/>
+      <w:lvlText w:val=""/>
+      <w:lvlJc w:val="left"/>
+      <w:pPr>
+        <w:ind w:left="3240" w:hanging="360"/>
+      </w:pPr>
+      <w:rPr>
+        <w:rFonts w:ascii="Symbol" w:hAnsi="Symbol" w:hint="default"/>
+      </w:rPr>
+    </w:lvl>
+    <w:lvl w:ilvl="4" w:tplc="04090003" w:tentative="1">
+      <w:start w:val="1"/>
+      <w:numFmt w:val="bullet"/>
+      <w:lvlText w:val="o"/>
+      <w:lvlJc w:val="left"/>
+      <w:pPr>
+        <w:ind w:left="3960" w:hanging="360"/>
+      </w:pPr>
+      <w:rPr>
+        <w:rFonts w:ascii="Courier New" w:hAnsi="Courier New" w:cs="Courier New" w:hint="default"/>
+      </w:rPr>
+    </w:lvl>
+    <w:lvl w:ilvl="5" w:tplc="04090005" w:tentative="1">
+      <w:start w:val="1"/>
+      <w:numFmt w:val="bullet"/>
+      <w:lvlText w:val=""/>
+      <w:lvlJc w:val="left"/>
+      <w:pPr>
+        <w:ind w:left="4680" w:hanging="360"/>
+      </w:pPr>
+      <w:rPr>
+        <w:rFonts w:ascii="Wingdings" w:hAnsi="Wingdings" w:hint="default"/>
+      </w:rPr>
+    </w:lvl>
+    <w:lvl w:ilvl="6" w:tplc="04090001" w:tentative="1">
+      <w:start w:val="1"/>
+      <w:numFmt w:val="bullet"/>
+      <w:lvlText w:val=""/>
+      <w:lvlJc w:val="left"/>
+      <w:pPr>
+        <w:ind w:left="5400" w:hanging="360"/>
+      </w:pPr>
+      <w:rPr>
+        <w:rFonts w:ascii="Symbol" w:hAnsi="Symbol" w:hint="default"/>
+      </w:rPr>
+    </w:lvl>
+    <w:lvl w:ilvl="7" w:tplc="04090003" w:tentative="1">
+      <w:start w:val="1"/>
+      <w:numFmt w:val="bullet"/>
+      <w:lvlText w:val="o"/>
+      <w:lvlJc w:val="left"/>
+      <w:pPr>
+        <w:ind w:left="6120" w:hanging="360"/>
+      </w:pPr>
+      <w:rPr>
+        <w:rFonts w:ascii="Courier New" w:hAnsi="Courier New" w:cs="Courier New" w:hint="default"/>
+      </w:rPr>
+    </w:lvl>
+    <w:lvl w:ilvl="8" w:tplc="04090005" w:tentative="1">
+      <w:start w:val="1"/>
+      <w:numFmt w:val="bullet"/>
+      <w:lvlText w:val=""/>
+      <w:lvlJc w:val="left"/>
+      <w:pPr>
+        <w:ind w:left="6840" w:hanging="360"/>
+      </w:pPr>
+      <w:rPr>
+        <w:rFonts w:ascii="Wingdings" w:hAnsi="Wingdings" w:hint="default"/>
+      </w:rPr>
+    </w:lvl>
+  </w:abstractNum>
+  <w:num w:numId="1">
+    <w:abstractNumId w:val="0"/>
+  </w:num>
+</w:numbering>
+</file>
+
 <file path=word/styles.xml><?xml version="1.0" encoding="utf-8"?>
-<w:styles xmlns:mc="http://schemas.openxmlformats.org/markup-compatibility/2006" xmlns:r="http://schemas.openxmlformats.org/officeDocument/2006/relationships" xmlns:w="http://schemas.openxmlformats.org/wordprocessingml/2006/main" xmlns:w14="http://schemas.microsoft.com/office/word/2010/wordml" xmlns:w15="http://schemas.microsoft.com/office/word/2012/wordml" mc:Ignorable="w14 w15">
+<w:styles xmlns:mc="http://schemas.openxmlformats.org/markup-compatibility/2006" xmlns:r="http://schemas.openxmlformats.org/officeDocument/2006/relationships" xmlns:w="http://schemas.openxmlformats.org/wordprocessingml/2006/main" xmlns:w14="http://schemas.microsoft.com/office/word/2010/wordml" xmlns:w15="http://schemas.microsoft.com/office/word/2012/wordml" xmlns:w16cid="http://schemas.microsoft.com/office/word/2016/wordml/cid" xmlns:w16se="http://schemas.microsoft.com/office/word/2015/wordml/symex" mc:Ignorable="w14 w15 w16se w16cid">
   <w:docDefaults>
     <w:rPrDefault>
       <w:rPr>
@@ -97,7 +434,7 @@
     </w:rPrDefault>
     <w:pPrDefault/>
   </w:docDefaults>
-  <w:latentStyles w:defLockedState="0" w:defUIPriority="99" w:defSemiHidden="0" w:defUnhideWhenUsed="0" w:defQFormat="0" w:count="382">
+  <w:latentStyles w:defLockedState="0" w:defUIPriority="99" w:defSemiHidden="0" w:defUnhideWhenUsed="0" w:defQFormat="0" w:count="375">
     <w:lsdException w:name="Normal" w:uiPriority="0" w:qFormat="1"/>
     <w:lsdException w:name="heading 1" w:uiPriority="9" w:qFormat="1"/>
     <w:lsdException w:name="heading 2" w:semiHidden="1" w:uiPriority="9" w:unhideWhenUsed="1" w:qFormat="1"/>
@@ -254,15 +591,6 @@
     <w:lsdException w:name="Balloon Text" w:semiHidden="1" w:unhideWhenUsed="1"/>
     <w:lsdException w:name="Table Grid" w:uiPriority="39"/>
     <w:lsdException w:name="Table Theme" w:semiHidden="1" w:unhideWhenUsed="1"/>
-    <w:lsdException w:name="Note Level 1" w:semiHidden="1" w:unhideWhenUsed="1"/>
-    <w:lsdException w:name="Note Level 2" w:semiHidden="1" w:unhideWhenUsed="1"/>
-    <w:lsdException w:name="Note Level 3" w:semiHidden="1" w:unhideWhenUsed="1"/>
-    <w:lsdException w:name="Note Level 4" w:semiHidden="1" w:unhideWhenUsed="1"/>
-    <w:lsdException w:name="Note Level 5" w:semiHidden="1" w:unhideWhenUsed="1"/>
-    <w:lsdException w:name="Note Level 6" w:semiHidden="1" w:unhideWhenUsed="1"/>
-    <w:lsdException w:name="Note Level 7" w:semiHidden="1" w:unhideWhenUsed="1"/>
-    <w:lsdException w:name="Note Level 8" w:semiHidden="1" w:unhideWhenUsed="1"/>
-    <w:lsdException w:name="Note Level 9" w:semiHidden="1" w:unhideWhenUsed="1"/>
     <w:lsdException w:name="Placeholder Text" w:semiHidden="1"/>
     <w:lsdException w:name="No Spacing" w:uiPriority="1" w:qFormat="1"/>
     <w:lsdException w:name="Light Shading" w:uiPriority="60"/>
@@ -535,6 +863,17 @@
       <w:u w:val="single"/>
     </w:rPr>
   </w:style>
+  <w:style w:type="paragraph" w:styleId="ListParagraph">
+    <w:name w:val="List Paragraph"/>
+    <w:basedOn w:val="Normal"/>
+    <w:uiPriority w:val="34"/>
+    <w:qFormat/>
+    <w:rsid w:val="005A0A90"/>
+    <w:pPr>
+      <w:ind w:left="720"/>
+      <w:contextualSpacing/>
+    </w:pPr>
+  </w:style>
 </w:styles>
 </file>
 

</xml_diff>

<commit_message>
System design questions updated - format of topics
</commit_message>
<xml_diff>
--- a/algorithms/src/resources/System design questions links.docx
+++ b/algorithms/src/resources/System design questions links.docx
@@ -2,6 +2,736 @@
 <file path=word/document.xml><?xml version="1.0" encoding="utf-8"?>
 <w:document xmlns:wpc="http://schemas.microsoft.com/office/word/2010/wordprocessingCanvas" xmlns:cx="http://schemas.microsoft.com/office/drawing/2014/chartex" xmlns:cx1="http://schemas.microsoft.com/office/drawing/2015/9/8/chartex" xmlns:cx2="http://schemas.microsoft.com/office/drawing/2015/10/21/chartex" xmlns:cx3="http://schemas.microsoft.com/office/drawing/2016/5/9/chartex" xmlns:cx4="http://schemas.microsoft.com/office/drawing/2016/5/10/chartex" xmlns:cx5="http://schemas.microsoft.com/office/drawing/2016/5/11/chartex" xmlns:cx6="http://schemas.microsoft.com/office/drawing/2016/5/12/chartex" xmlns:cx7="http://schemas.microsoft.com/office/drawing/2016/5/13/chartex" xmlns:cx8="http://schemas.microsoft.com/office/drawing/2016/5/14/chartex" xmlns:mc="http://schemas.openxmlformats.org/markup-compatibility/2006" xmlns:aink="http://schemas.microsoft.com/office/drawing/2016/ink" xmlns:am3d="http://schemas.microsoft.com/office/drawing/2017/model3d" xmlns:o="urn:schemas-microsoft-com:office:office" xmlns:r="http://schemas.openxmlformats.org/officeDocument/2006/relationships" xmlns:m="http://schemas.openxmlformats.org/officeDocument/2006/math" xmlns:v="urn:schemas-microsoft-com:vml" xmlns:wp14="http://schemas.microsoft.com/office/word/2010/wordprocessingDrawing" xmlns:wp="http://schemas.openxmlformats.org/drawingml/2006/wordprocessingDrawing" xmlns:w10="urn:schemas-microsoft-com:office:word" xmlns:w="http://schemas.openxmlformats.org/wordprocessingml/2006/main" xmlns:w14="http://schemas.microsoft.com/office/word/2010/wordml" xmlns:w15="http://schemas.microsoft.com/office/word/2012/wordml" xmlns:w16cid="http://schemas.microsoft.com/office/word/2016/wordml/cid" xmlns:w16se="http://schemas.microsoft.com/office/word/2015/wordml/symex" xmlns:wpg="http://schemas.microsoft.com/office/word/2010/wordprocessingGroup" xmlns:wpi="http://schemas.microsoft.com/office/word/2010/wordprocessingInk" xmlns:wne="http://schemas.microsoft.com/office/word/2006/wordml" xmlns:wps="http://schemas.microsoft.com/office/word/2010/wordprocessingShape" mc:Ignorable="w14 w15 w16se w16cid wp14">
   <w:body>
+    <w:p>
+      <w:pPr>
+        <w:rPr>
+          <w:b/>
+          <w:u w:val="single"/>
+        </w:rPr>
+      </w:pPr>
+    </w:p>
+    <w:p>
+      <w:pPr>
+        <w:rPr>
+          <w:b/>
+          <w:u w:val="single"/>
+        </w:rPr>
+      </w:pPr>
+      <w:r>
+        <w:rPr>
+          <w:b/>
+          <w:u w:val="single"/>
+        </w:rPr>
+        <w:t>Approaching a System Design Question:</w:t>
+      </w:r>
+    </w:p>
+    <w:p/>
+    <w:p>
+      <w:pPr>
+        <w:pStyle w:val="ListParagraph"/>
+        <w:numPr>
+          <w:ilvl w:val="0"/>
+          <w:numId w:val="2"/>
+        </w:numPr>
+      </w:pPr>
+      <w:r>
+        <w:t>Requirements</w:t>
+      </w:r>
+      <w:r>
+        <w:t>:</w:t>
+      </w:r>
+      <w:bookmarkStart w:id="0" w:name="_GoBack"/>
+      <w:bookmarkEnd w:id="0"/>
+    </w:p>
+    <w:p>
+      <w:pPr>
+        <w:pStyle w:val="ListParagraph"/>
+        <w:numPr>
+          <w:ilvl w:val="1"/>
+          <w:numId w:val="2"/>
+        </w:numPr>
+      </w:pPr>
+      <w:r>
+        <w:t>Functionality – What problem does it solves</w:t>
+      </w:r>
+    </w:p>
+    <w:p>
+      <w:pPr>
+        <w:pStyle w:val="ListParagraph"/>
+        <w:numPr>
+          <w:ilvl w:val="1"/>
+          <w:numId w:val="2"/>
+        </w:numPr>
+      </w:pPr>
+      <w:r>
+        <w:t>Non-Functionality – efficiency</w:t>
+      </w:r>
+    </w:p>
+    <w:p>
+      <w:pPr>
+        <w:pStyle w:val="ListParagraph"/>
+        <w:numPr>
+          <w:ilvl w:val="1"/>
+          <w:numId w:val="2"/>
+        </w:numPr>
+      </w:pPr>
+      <w:r>
+        <w:t>Addit</w:t>
+      </w:r>
+      <w:r>
+        <w:t>i</w:t>
+      </w:r>
+      <w:r>
+        <w:t>onal – nice to haves</w:t>
+      </w:r>
+    </w:p>
+    <w:p>
+      <w:pPr>
+        <w:pStyle w:val="ListParagraph"/>
+        <w:numPr>
+          <w:ilvl w:val="1"/>
+          <w:numId w:val="2"/>
+        </w:numPr>
+      </w:pPr>
+      <w:r>
+        <w:t>Constraints</w:t>
+      </w:r>
+      <w:r>
+        <w:t xml:space="preserve"> – Not to have / Can’t haves</w:t>
+      </w:r>
+    </w:p>
+    <w:p>
+      <w:pPr>
+        <w:pStyle w:val="ListParagraph"/>
+        <w:numPr>
+          <w:ilvl w:val="0"/>
+          <w:numId w:val="2"/>
+        </w:numPr>
+      </w:pPr>
+      <w:r>
+        <w:t>Estimations:</w:t>
+      </w:r>
+    </w:p>
+    <w:p>
+      <w:pPr>
+        <w:pStyle w:val="ListParagraph"/>
+        <w:numPr>
+          <w:ilvl w:val="1"/>
+          <w:numId w:val="2"/>
+        </w:numPr>
+      </w:pPr>
+      <w:r>
+        <w:t>Traffic Estimates</w:t>
+      </w:r>
+    </w:p>
+    <w:p>
+      <w:pPr>
+        <w:pStyle w:val="ListParagraph"/>
+        <w:numPr>
+          <w:ilvl w:val="1"/>
+          <w:numId w:val="2"/>
+        </w:numPr>
+      </w:pPr>
+      <w:r>
+        <w:t>Storage Estimates</w:t>
+      </w:r>
+    </w:p>
+    <w:p>
+      <w:pPr>
+        <w:pStyle w:val="ListParagraph"/>
+        <w:numPr>
+          <w:ilvl w:val="1"/>
+          <w:numId w:val="2"/>
+        </w:numPr>
+      </w:pPr>
+      <w:r>
+        <w:t>Bandwidth Estimates</w:t>
+      </w:r>
+    </w:p>
+    <w:p>
+      <w:pPr>
+        <w:pStyle w:val="ListParagraph"/>
+        <w:numPr>
+          <w:ilvl w:val="1"/>
+          <w:numId w:val="2"/>
+        </w:numPr>
+      </w:pPr>
+      <w:r>
+        <w:t>Memory Estimates</w:t>
+      </w:r>
+    </w:p>
+    <w:p>
+      <w:pPr>
+        <w:pStyle w:val="ListParagraph"/>
+        <w:numPr>
+          <w:ilvl w:val="1"/>
+          <w:numId w:val="2"/>
+        </w:numPr>
+      </w:pPr>
+      <w:r>
+        <w:t>Read / Write Ratio – Read Heavy vs Write Heavy</w:t>
+      </w:r>
+    </w:p>
+    <w:p>
+      <w:pPr>
+        <w:pStyle w:val="ListParagraph"/>
+        <w:numPr>
+          <w:ilvl w:val="1"/>
+          <w:numId w:val="2"/>
+        </w:numPr>
+      </w:pPr>
+      <w:r>
+        <w:t>Estimate Summary</w:t>
+      </w:r>
+    </w:p>
+    <w:p>
+      <w:pPr>
+        <w:pStyle w:val="ListParagraph"/>
+        <w:numPr>
+          <w:ilvl w:val="0"/>
+          <w:numId w:val="2"/>
+        </w:numPr>
+      </w:pPr>
+      <w:r>
+        <w:t>API’s:</w:t>
+      </w:r>
+    </w:p>
+    <w:p>
+      <w:pPr>
+        <w:pStyle w:val="ListParagraph"/>
+        <w:numPr>
+          <w:ilvl w:val="1"/>
+          <w:numId w:val="2"/>
+        </w:numPr>
+      </w:pPr>
+      <w:r>
+        <w:t>Rest Vs Soap</w:t>
+      </w:r>
+    </w:p>
+    <w:p>
+      <w:pPr>
+        <w:pStyle w:val="ListParagraph"/>
+        <w:numPr>
+          <w:ilvl w:val="2"/>
+          <w:numId w:val="2"/>
+        </w:numPr>
+      </w:pPr>
+      <w:r>
+        <w:t>Api dev key – user accounts, etc to limit abuse</w:t>
+      </w:r>
+    </w:p>
+    <w:p>
+      <w:pPr>
+        <w:pStyle w:val="ListParagraph"/>
+        <w:numPr>
+          <w:ilvl w:val="0"/>
+          <w:numId w:val="2"/>
+        </w:numPr>
+      </w:pPr>
+      <w:r>
+        <w:t>Database Design:</w:t>
+      </w:r>
+    </w:p>
+    <w:p>
+      <w:pPr>
+        <w:pStyle w:val="ListParagraph"/>
+        <w:numPr>
+          <w:ilvl w:val="1"/>
+          <w:numId w:val="2"/>
+        </w:numPr>
+      </w:pPr>
+      <w:r>
+        <w:t xml:space="preserve">Relational vs NoSql </w:t>
+      </w:r>
+    </w:p>
+    <w:p>
+      <w:pPr>
+        <w:pStyle w:val="ListParagraph"/>
+        <w:numPr>
+          <w:ilvl w:val="1"/>
+          <w:numId w:val="2"/>
+        </w:numPr>
+      </w:pPr>
+      <w:r>
+        <w:t>Block data – Files</w:t>
+      </w:r>
+    </w:p>
+    <w:p>
+      <w:pPr>
+        <w:pStyle w:val="ListParagraph"/>
+        <w:numPr>
+          <w:ilvl w:val="1"/>
+          <w:numId w:val="2"/>
+        </w:numPr>
+      </w:pPr>
+      <w:r>
+        <w:t xml:space="preserve">Distributed </w:t>
+      </w:r>
+      <w:r>
+        <w:t>File S</w:t>
+      </w:r>
+      <w:r>
+        <w:t>torage</w:t>
+      </w:r>
+      <w:r>
+        <w:t xml:space="preserve"> – </w:t>
+      </w:r>
+      <w:r>
+        <w:t>S3,</w:t>
+      </w:r>
+      <w:r>
+        <w:t xml:space="preserve"> HDFS etc</w:t>
+      </w:r>
+    </w:p>
+    <w:p>
+      <w:pPr>
+        <w:pStyle w:val="ListParagraph"/>
+        <w:numPr>
+          <w:ilvl w:val="0"/>
+          <w:numId w:val="2"/>
+        </w:numPr>
+      </w:pPr>
+      <w:r>
+        <w:t>Algorithm Design:</w:t>
+      </w:r>
+    </w:p>
+    <w:p>
+      <w:pPr>
+        <w:pStyle w:val="ListParagraph"/>
+        <w:numPr>
+          <w:ilvl w:val="0"/>
+          <w:numId w:val="2"/>
+        </w:numPr>
+      </w:pPr>
+      <w:r>
+        <w:t>Application Component Design:</w:t>
+      </w:r>
+    </w:p>
+    <w:p>
+      <w:pPr>
+        <w:pStyle w:val="ListParagraph"/>
+        <w:numPr>
+          <w:ilvl w:val="1"/>
+          <w:numId w:val="2"/>
+        </w:numPr>
+      </w:pPr>
+      <w:r>
+        <w:t>Individual Read write Servers / applications</w:t>
+      </w:r>
+    </w:p>
+    <w:p>
+      <w:pPr>
+        <w:pStyle w:val="ListParagraph"/>
+        <w:numPr>
+          <w:ilvl w:val="1"/>
+          <w:numId w:val="2"/>
+        </w:numPr>
+      </w:pPr>
+      <w:r>
+        <w:t xml:space="preserve">Message </w:t>
+      </w:r>
+      <w:r>
+        <w:t>Queuing</w:t>
+      </w:r>
+      <w:r>
+        <w:t xml:space="preserve"> services</w:t>
+      </w:r>
+      <w:r>
+        <w:t xml:space="preserve"> - </w:t>
+      </w:r>
+      <w:r>
+        <w:t>RabbitMQ, GoogleRPC</w:t>
+      </w:r>
+    </w:p>
+    <w:p>
+      <w:pPr>
+        <w:pStyle w:val="ListParagraph"/>
+        <w:numPr>
+          <w:ilvl w:val="1"/>
+          <w:numId w:val="2"/>
+        </w:numPr>
+      </w:pPr>
+      <w:r>
+        <w:t>Micro</w:t>
+      </w:r>
+      <w:r>
+        <w:t>-</w:t>
+      </w:r>
+      <w:r>
+        <w:t>services</w:t>
+      </w:r>
+      <w:r>
+        <w:t xml:space="preserve"> – Docker, Kubernetes</w:t>
+      </w:r>
+    </w:p>
+    <w:p>
+      <w:pPr>
+        <w:pStyle w:val="ListParagraph"/>
+        <w:numPr>
+          <w:ilvl w:val="0"/>
+          <w:numId w:val="2"/>
+        </w:numPr>
+      </w:pPr>
+      <w:r>
+        <w:t>Data Partitioning</w:t>
+      </w:r>
+      <w:r>
+        <w:t>, Fault tolerance</w:t>
+      </w:r>
+      <w:r>
+        <w:t xml:space="preserve"> &amp; Replication</w:t>
+      </w:r>
+    </w:p>
+    <w:p>
+      <w:pPr>
+        <w:pStyle w:val="ListParagraph"/>
+        <w:numPr>
+          <w:ilvl w:val="1"/>
+          <w:numId w:val="2"/>
+        </w:numPr>
+      </w:pPr>
+      <w:r>
+        <w:t>Range based partitioning</w:t>
+      </w:r>
+    </w:p>
+    <w:p>
+      <w:pPr>
+        <w:pStyle w:val="ListParagraph"/>
+        <w:numPr>
+          <w:ilvl w:val="1"/>
+          <w:numId w:val="2"/>
+        </w:numPr>
+      </w:pPr>
+      <w:r>
+        <w:t>Hash based partitioning</w:t>
+      </w:r>
+    </w:p>
+    <w:p>
+      <w:pPr>
+        <w:pStyle w:val="ListParagraph"/>
+        <w:numPr>
+          <w:ilvl w:val="2"/>
+          <w:numId w:val="2"/>
+        </w:numPr>
+      </w:pPr>
+      <w:r>
+        <w:t>Consistent Hashing</w:t>
+      </w:r>
+    </w:p>
+    <w:p>
+      <w:pPr>
+        <w:pStyle w:val="ListParagraph"/>
+        <w:numPr>
+          <w:ilvl w:val="0"/>
+          <w:numId w:val="2"/>
+        </w:numPr>
+      </w:pPr>
+      <w:r>
+        <w:t>Search Engines</w:t>
+      </w:r>
+    </w:p>
+    <w:p>
+      <w:pPr>
+        <w:pStyle w:val="ListParagraph"/>
+        <w:numPr>
+          <w:ilvl w:val="1"/>
+          <w:numId w:val="2"/>
+        </w:numPr>
+      </w:pPr>
+      <w:r>
+        <w:t>Full text search engines</w:t>
+      </w:r>
+    </w:p>
+    <w:p>
+      <w:pPr>
+        <w:pStyle w:val="ListParagraph"/>
+        <w:numPr>
+          <w:ilvl w:val="1"/>
+          <w:numId w:val="2"/>
+        </w:numPr>
+      </w:pPr>
+      <w:r>
+        <w:t>Hadoop</w:t>
+      </w:r>
+    </w:p>
+    <w:p>
+      <w:pPr>
+        <w:pStyle w:val="ListParagraph"/>
+        <w:numPr>
+          <w:ilvl w:val="1"/>
+          <w:numId w:val="2"/>
+        </w:numPr>
+      </w:pPr>
+      <w:r>
+        <w:t>Pig, Hive etc</w:t>
+      </w:r>
+    </w:p>
+    <w:p>
+      <w:pPr>
+        <w:pStyle w:val="ListParagraph"/>
+        <w:numPr>
+          <w:ilvl w:val="0"/>
+          <w:numId w:val="2"/>
+        </w:numPr>
+      </w:pPr>
+      <w:r>
+        <w:t>Caching</w:t>
+      </w:r>
+    </w:p>
+    <w:p>
+      <w:pPr>
+        <w:pStyle w:val="ListParagraph"/>
+        <w:numPr>
+          <w:ilvl w:val="1"/>
+          <w:numId w:val="2"/>
+        </w:numPr>
+      </w:pPr>
+      <w:r>
+        <w:t>Cache eviction policy</w:t>
+      </w:r>
+    </w:p>
+    <w:p>
+      <w:pPr>
+        <w:pStyle w:val="ListParagraph"/>
+        <w:numPr>
+          <w:ilvl w:val="1"/>
+          <w:numId w:val="2"/>
+        </w:numPr>
+      </w:pPr>
+      <w:r>
+        <w:t>Mem</w:t>
+      </w:r>
+      <w:r>
+        <w:t>-</w:t>
+      </w:r>
+      <w:r>
+        <w:t>cache, Redis</w:t>
+      </w:r>
+    </w:p>
+    <w:p>
+      <w:pPr>
+        <w:pStyle w:val="ListParagraph"/>
+        <w:numPr>
+          <w:ilvl w:val="1"/>
+          <w:numId w:val="2"/>
+        </w:numPr>
+      </w:pPr>
+      <w:r>
+        <w:t>Content Delivery server</w:t>
+      </w:r>
+    </w:p>
+    <w:p>
+      <w:pPr>
+        <w:pStyle w:val="ListParagraph"/>
+        <w:numPr>
+          <w:ilvl w:val="0"/>
+          <w:numId w:val="2"/>
+        </w:numPr>
+      </w:pPr>
+      <w:r>
+        <w:t xml:space="preserve">Reverse proxy &amp; </w:t>
+      </w:r>
+      <w:r>
+        <w:t>Load Balancing</w:t>
+      </w:r>
+    </w:p>
+    <w:p>
+      <w:pPr>
+        <w:pStyle w:val="ListParagraph"/>
+        <w:numPr>
+          <w:ilvl w:val="1"/>
+          <w:numId w:val="2"/>
+        </w:numPr>
+      </w:pPr>
+      <w:r>
+        <w:t>Ngnix</w:t>
+      </w:r>
+    </w:p>
+    <w:p>
+      <w:pPr>
+        <w:pStyle w:val="ListParagraph"/>
+        <w:numPr>
+          <w:ilvl w:val="1"/>
+          <w:numId w:val="2"/>
+        </w:numPr>
+      </w:pPr>
+      <w:r>
+        <w:t>SSL encryption</w:t>
+      </w:r>
+      <w:r>
+        <w:t xml:space="preserve"> URL</w:t>
+      </w:r>
+    </w:p>
+    <w:p>
+      <w:pPr>
+        <w:ind w:left="1080"/>
+        <w:jc w:val="both"/>
+      </w:pPr>
+    </w:p>
+    <w:p>
+      <w:pPr>
+        <w:pStyle w:val="ListParagraph"/>
+        <w:numPr>
+          <w:ilvl w:val="0"/>
+          <w:numId w:val="2"/>
+        </w:numPr>
+      </w:pPr>
+      <w:r>
+        <w:t>Client-</w:t>
+      </w:r>
+      <w:r>
+        <w:t xml:space="preserve">side </w:t>
+      </w:r>
+    </w:p>
+    <w:p>
+      <w:pPr>
+        <w:pStyle w:val="ListParagraph"/>
+        <w:numPr>
+          <w:ilvl w:val="1"/>
+          <w:numId w:val="2"/>
+        </w:numPr>
+      </w:pPr>
+      <w:r>
+        <w:lastRenderedPageBreak/>
+        <w:t>A</w:t>
+      </w:r>
+      <w:r>
+        <w:t>pplications</w:t>
+      </w:r>
+      <w:r>
+        <w:t xml:space="preserve"> – </w:t>
+      </w:r>
+      <w:r>
+        <w:t>Desktop</w:t>
+      </w:r>
+      <w:r>
+        <w:t xml:space="preserve">, </w:t>
+      </w:r>
+      <w:r>
+        <w:t>Web</w:t>
+      </w:r>
+      <w:r>
+        <w:t xml:space="preserve">, </w:t>
+      </w:r>
+      <w:r>
+        <w:t>Mobile</w:t>
+      </w:r>
+    </w:p>
+    <w:p>
+      <w:pPr>
+        <w:pStyle w:val="ListParagraph"/>
+        <w:numPr>
+          <w:ilvl w:val="1"/>
+          <w:numId w:val="2"/>
+        </w:numPr>
+      </w:pPr>
+      <w:r>
+        <w:t>Push, Poll, Long poll, Web</w:t>
+      </w:r>
+      <w:r>
+        <w:t>-</w:t>
+      </w:r>
+      <w:r>
+        <w:t>sockets, Server sent events</w:t>
+      </w:r>
+    </w:p>
+    <w:p>
+      <w:pPr>
+        <w:pStyle w:val="ListParagraph"/>
+        <w:numPr>
+          <w:ilvl w:val="0"/>
+          <w:numId w:val="2"/>
+        </w:numPr>
+      </w:pPr>
+      <w:r>
+        <w:t>DB Purge &amp; Cleanup</w:t>
+      </w:r>
+    </w:p>
+    <w:p>
+      <w:pPr>
+        <w:pStyle w:val="ListParagraph"/>
+        <w:numPr>
+          <w:ilvl w:val="1"/>
+          <w:numId w:val="2"/>
+        </w:numPr>
+      </w:pPr>
+      <w:r>
+        <w:t>Data de-duplication</w:t>
+      </w:r>
+    </w:p>
+    <w:p>
+      <w:pPr>
+        <w:pStyle w:val="ListParagraph"/>
+        <w:numPr>
+          <w:ilvl w:val="0"/>
+          <w:numId w:val="2"/>
+        </w:numPr>
+      </w:pPr>
+      <w:r>
+        <w:t>Analytics &amp; Telemetry</w:t>
+      </w:r>
+    </w:p>
+    <w:p>
+      <w:pPr>
+        <w:pStyle w:val="ListParagraph"/>
+        <w:numPr>
+          <w:ilvl w:val="0"/>
+          <w:numId w:val="2"/>
+        </w:numPr>
+      </w:pPr>
+      <w:r>
+        <w:t>Security &amp; Permissions</w:t>
+      </w:r>
+    </w:p>
+    <w:p>
+      <w:pPr>
+        <w:pStyle w:val="ListParagraph"/>
+        <w:numPr>
+          <w:ilvl w:val="1"/>
+          <w:numId w:val="2"/>
+        </w:numPr>
+      </w:pPr>
+      <w:r>
+        <w:t>Single Sign on, Oath2, Active Directory</w:t>
+      </w:r>
+    </w:p>
+    <w:p>
+      <w:pPr>
+        <w:pStyle w:val="ListParagraph"/>
+        <w:numPr>
+          <w:ilvl w:val="1"/>
+          <w:numId w:val="2"/>
+        </w:numPr>
+      </w:pPr>
+      <w:r>
+        <w:t>DMZ zones</w:t>
+      </w:r>
+    </w:p>
+    <w:p>
+      <w:pPr>
+        <w:pStyle w:val="ListParagraph"/>
+        <w:numPr>
+          <w:ilvl w:val="1"/>
+          <w:numId w:val="2"/>
+        </w:numPr>
+      </w:pPr>
+      <w:r>
+        <w:t>Firewall</w:t>
+      </w:r>
+    </w:p>
+    <w:p>
+      <w:r>
+        <w:tab/>
+      </w:r>
+    </w:p>
+    <w:p>
+      <w:r>
+        <w:tab/>
+      </w:r>
+    </w:p>
+    <w:p/>
+    <w:p/>
+    <w:p/>
     <w:p>
       <w:pPr>
         <w:rPr>
@@ -72,225 +802,35 @@
     </w:p>
     <w:p/>
     <w:p/>
-    <w:p>
-      <w:r>
-        <w:t>Scaling:</w:t>
-      </w:r>
-    </w:p>
-    <w:p/>
-    <w:p>
-      <w:r>
-        <w:t>Vertical Scaling: Beefing up the computers</w:t>
-      </w:r>
-    </w:p>
-    <w:p>
-      <w:r>
-        <w:t>Horizontal Scaling:  Adding more nodes.</w:t>
-      </w:r>
-    </w:p>
-    <w:p/>
-    <w:p>
-      <w:r>
-        <w:t xml:space="preserve">Reverse Proxy &amp; Load Balancer: - </w:t>
-      </w:r>
-    </w:p>
-    <w:p>
-      <w:r>
-        <w:tab/>
-        <w:t>Ngnix</w:t>
-      </w:r>
-    </w:p>
-    <w:p>
-      <w:pPr>
-        <w:pStyle w:val="ListParagraph"/>
-        <w:numPr>
-          <w:ilvl w:val="0"/>
-          <w:numId w:val="1"/>
-        </w:numPr>
-      </w:pPr>
-      <w:r>
-        <w:t>Load Balancing</w:t>
-      </w:r>
-    </w:p>
-    <w:p>
-      <w:pPr>
-        <w:pStyle w:val="ListParagraph"/>
-        <w:numPr>
-          <w:ilvl w:val="0"/>
-          <w:numId w:val="1"/>
-        </w:numPr>
-      </w:pPr>
-      <w:r>
-        <w:t>Web page caching.</w:t>
-      </w:r>
-    </w:p>
-    <w:p>
-      <w:pPr>
-        <w:pStyle w:val="ListParagraph"/>
-        <w:numPr>
-          <w:ilvl w:val="0"/>
-          <w:numId w:val="1"/>
-        </w:numPr>
-      </w:pPr>
-      <w:r>
-        <w:t>SSL encryption, single URL</w:t>
-      </w:r>
-    </w:p>
-    <w:p/>
-    <w:p>
-      <w:r>
-        <w:t>Application Server:</w:t>
-      </w:r>
-    </w:p>
-    <w:p>
-      <w:r>
-        <w:tab/>
-        <w:t>Apache Tomcat</w:t>
-      </w:r>
-    </w:p>
-    <w:p>
-      <w:r>
-        <w:tab/>
-        <w:t>Ngnix</w:t>
-      </w:r>
-    </w:p>
-    <w:p/>
-    <w:p>
-      <w:r>
-        <w:t>Caching Server:</w:t>
-      </w:r>
-    </w:p>
-    <w:p>
-      <w:r>
-        <w:tab/>
-        <w:t>Application Caching.</w:t>
-      </w:r>
-    </w:p>
-    <w:p>
-      <w:r>
-        <w:tab/>
-        <w:t>DataBase Caching</w:t>
-      </w:r>
-    </w:p>
-    <w:p>
-      <w:r>
-        <w:tab/>
-        <w:t>Inmemory Caching</w:t>
-      </w:r>
-    </w:p>
-    <w:p>
-      <w:r>
-        <w:tab/>
-      </w:r>
-      <w:r>
-        <w:tab/>
-        <w:t>Redis, Memcached</w:t>
-      </w:r>
-    </w:p>
-    <w:p/>
-    <w:p>
-      <w:r>
-        <w:t>Full Text Search Server:</w:t>
-      </w:r>
-    </w:p>
-    <w:p>
-      <w:r>
-        <w:tab/>
-        <w:t xml:space="preserve">Solr, </w:t>
-      </w:r>
-    </w:p>
-    <w:p>
-      <w:r>
-        <w:tab/>
-        <w:t>Lucene</w:t>
-      </w:r>
-    </w:p>
-    <w:p>
-      <w:pPr>
-        <w:ind w:left="720"/>
-      </w:pPr>
-      <w:r>
-        <w:t>Elastic Search</w:t>
-      </w:r>
-    </w:p>
-    <w:p/>
-    <w:p>
-      <w:r>
-        <w:t>Database Servers:</w:t>
-      </w:r>
-    </w:p>
-    <w:p>
-      <w:r>
-        <w:tab/>
-        <w:t>SQL Vs No SQL</w:t>
-      </w:r>
-    </w:p>
-    <w:p/>
-    <w:p>
-      <w:r>
-        <w:t>Zookeeper</w:t>
-      </w:r>
-    </w:p>
-    <w:p/>
-    <w:p>
-      <w:r>
-        <w:t>Distributed Databases:</w:t>
-      </w:r>
-    </w:p>
-    <w:p>
-      <w:r>
-        <w:lastRenderedPageBreak/>
-        <w:tab/>
-        <w:t>CorfuDb, Gemfire, Cassandra</w:t>
-      </w:r>
-    </w:p>
-    <w:p/>
-    <w:p>
-      <w:r>
-        <w:t>Messaging:</w:t>
-      </w:r>
-    </w:p>
-    <w:p>
-      <w:r>
-        <w:tab/>
-      </w:r>
-    </w:p>
-    <w:p>
-      <w:r>
-        <w:tab/>
-        <w:t xml:space="preserve">RabbitMQ, </w:t>
-      </w:r>
-    </w:p>
-    <w:p>
-      <w:pPr>
-        <w:ind w:firstLine="720"/>
-      </w:pPr>
-      <w:r>
-        <w:t>GoogleRPC</w:t>
-      </w:r>
-    </w:p>
-    <w:p/>
-    <w:p>
-      <w:r>
-        <w:t>Map-Reduce</w:t>
-      </w:r>
-    </w:p>
-    <w:p/>
-    <w:p>
-      <w:r>
-        <w:t>Channel:</w:t>
-      </w:r>
-    </w:p>
-    <w:p/>
-    <w:p>
-      <w:r>
-        <w:t>MIcroservices:</w:t>
-      </w:r>
-    </w:p>
-    <w:p>
-      <w:bookmarkStart w:id="0" w:name="_GoBack"/>
-      <w:bookmarkEnd w:id="0"/>
-    </w:p>
+    <w:p/>
+    <w:p/>
+    <w:p/>
+    <w:p/>
+    <w:p/>
+    <w:p/>
+    <w:p/>
+    <w:p/>
+    <w:p/>
+    <w:p/>
+    <w:p/>
+    <w:p/>
+    <w:p/>
+    <w:p/>
+    <w:p/>
+    <w:p/>
+    <w:p/>
+    <w:p/>
+    <w:p/>
+    <w:p/>
+    <w:p/>
+    <w:p/>
+    <w:p/>
+    <w:p/>
+    <w:p/>
+    <w:p/>
+    <w:p/>
+    <w:p/>
+    <w:p/>
     <w:sectPr>
       <w:pgSz w:w="12240" w:h="15840"/>
       <w:pgMar w:top="1440" w:right="1440" w:bottom="1440" w:left="1440" w:header="720" w:footer="720" w:gutter="0"/>
@@ -415,8 +955,305 @@
       </w:rPr>
     </w:lvl>
   </w:abstractNum>
+  <w:abstractNum w:abstractNumId="1" w15:restartNumberingAfterBreak="0">
+    <w:nsid w:val="0CB9428E"/>
+    <w:multiLevelType w:val="hybridMultilevel"/>
+    <w:tmpl w:val="B6E88BB6"/>
+    <w:lvl w:ilvl="0" w:tplc="0409000F">
+      <w:start w:val="1"/>
+      <w:numFmt w:val="decimal"/>
+      <w:lvlText w:val="%1."/>
+      <w:lvlJc w:val="left"/>
+      <w:pPr>
+        <w:ind w:left="720" w:hanging="360"/>
+      </w:pPr>
+      <w:rPr>
+        <w:rFonts w:hint="default"/>
+      </w:rPr>
+    </w:lvl>
+    <w:lvl w:ilvl="1" w:tplc="04090019">
+      <w:start w:val="1"/>
+      <w:numFmt w:val="lowerLetter"/>
+      <w:lvlText w:val="%2."/>
+      <w:lvlJc w:val="left"/>
+      <w:pPr>
+        <w:ind w:left="1440" w:hanging="360"/>
+      </w:pPr>
+    </w:lvl>
+    <w:lvl w:ilvl="2" w:tplc="0409001B">
+      <w:start w:val="1"/>
+      <w:numFmt w:val="lowerRoman"/>
+      <w:lvlText w:val="%3."/>
+      <w:lvlJc w:val="right"/>
+      <w:pPr>
+        <w:ind w:left="2160" w:hanging="180"/>
+      </w:pPr>
+    </w:lvl>
+    <w:lvl w:ilvl="3" w:tplc="0409000F" w:tentative="1">
+      <w:start w:val="1"/>
+      <w:numFmt w:val="decimal"/>
+      <w:lvlText w:val="%4."/>
+      <w:lvlJc w:val="left"/>
+      <w:pPr>
+        <w:ind w:left="2880" w:hanging="360"/>
+      </w:pPr>
+    </w:lvl>
+    <w:lvl w:ilvl="4" w:tplc="04090019" w:tentative="1">
+      <w:start w:val="1"/>
+      <w:numFmt w:val="lowerLetter"/>
+      <w:lvlText w:val="%5."/>
+      <w:lvlJc w:val="left"/>
+      <w:pPr>
+        <w:ind w:left="3600" w:hanging="360"/>
+      </w:pPr>
+    </w:lvl>
+    <w:lvl w:ilvl="5" w:tplc="0409001B" w:tentative="1">
+      <w:start w:val="1"/>
+      <w:numFmt w:val="lowerRoman"/>
+      <w:lvlText w:val="%6."/>
+      <w:lvlJc w:val="right"/>
+      <w:pPr>
+        <w:ind w:left="4320" w:hanging="180"/>
+      </w:pPr>
+    </w:lvl>
+    <w:lvl w:ilvl="6" w:tplc="0409000F" w:tentative="1">
+      <w:start w:val="1"/>
+      <w:numFmt w:val="decimal"/>
+      <w:lvlText w:val="%7."/>
+      <w:lvlJc w:val="left"/>
+      <w:pPr>
+        <w:ind w:left="5040" w:hanging="360"/>
+      </w:pPr>
+    </w:lvl>
+    <w:lvl w:ilvl="7" w:tplc="04090019" w:tentative="1">
+      <w:start w:val="1"/>
+      <w:numFmt w:val="lowerLetter"/>
+      <w:lvlText w:val="%8."/>
+      <w:lvlJc w:val="left"/>
+      <w:pPr>
+        <w:ind w:left="5760" w:hanging="360"/>
+      </w:pPr>
+    </w:lvl>
+    <w:lvl w:ilvl="8" w:tplc="0409001B" w:tentative="1">
+      <w:start w:val="1"/>
+      <w:numFmt w:val="lowerRoman"/>
+      <w:lvlText w:val="%9."/>
+      <w:lvlJc w:val="right"/>
+      <w:pPr>
+        <w:ind w:left="6480" w:hanging="180"/>
+      </w:pPr>
+    </w:lvl>
+  </w:abstractNum>
+  <w:abstractNum w:abstractNumId="2" w15:restartNumberingAfterBreak="0">
+    <w:nsid w:val="48E94F4A"/>
+    <w:multiLevelType w:val="hybridMultilevel"/>
+    <w:tmpl w:val="079C67E6"/>
+    <w:lvl w:ilvl="0" w:tplc="04090001">
+      <w:start w:val="1"/>
+      <w:numFmt w:val="bullet"/>
+      <w:lvlText w:val=""/>
+      <w:lvlJc w:val="left"/>
+      <w:pPr>
+        <w:ind w:left="720" w:hanging="360"/>
+      </w:pPr>
+      <w:rPr>
+        <w:rFonts w:ascii="Symbol" w:hAnsi="Symbol" w:hint="default"/>
+      </w:rPr>
+    </w:lvl>
+    <w:lvl w:ilvl="1" w:tplc="04090003">
+      <w:start w:val="1"/>
+      <w:numFmt w:val="bullet"/>
+      <w:lvlText w:val="o"/>
+      <w:lvlJc w:val="left"/>
+      <w:pPr>
+        <w:ind w:left="1440" w:hanging="360"/>
+      </w:pPr>
+      <w:rPr>
+        <w:rFonts w:ascii="Courier New" w:hAnsi="Courier New" w:cs="Courier New" w:hint="default"/>
+      </w:rPr>
+    </w:lvl>
+    <w:lvl w:ilvl="2" w:tplc="04090005" w:tentative="1">
+      <w:start w:val="1"/>
+      <w:numFmt w:val="bullet"/>
+      <w:lvlText w:val=""/>
+      <w:lvlJc w:val="left"/>
+      <w:pPr>
+        <w:ind w:left="2160" w:hanging="360"/>
+      </w:pPr>
+      <w:rPr>
+        <w:rFonts w:ascii="Wingdings" w:hAnsi="Wingdings" w:hint="default"/>
+      </w:rPr>
+    </w:lvl>
+    <w:lvl w:ilvl="3" w:tplc="04090001" w:tentative="1">
+      <w:start w:val="1"/>
+      <w:numFmt w:val="bullet"/>
+      <w:lvlText w:val=""/>
+      <w:lvlJc w:val="left"/>
+      <w:pPr>
+        <w:ind w:left="2880" w:hanging="360"/>
+      </w:pPr>
+      <w:rPr>
+        <w:rFonts w:ascii="Symbol" w:hAnsi="Symbol" w:hint="default"/>
+      </w:rPr>
+    </w:lvl>
+    <w:lvl w:ilvl="4" w:tplc="04090003" w:tentative="1">
+      <w:start w:val="1"/>
+      <w:numFmt w:val="bullet"/>
+      <w:lvlText w:val="o"/>
+      <w:lvlJc w:val="left"/>
+      <w:pPr>
+        <w:ind w:left="3600" w:hanging="360"/>
+      </w:pPr>
+      <w:rPr>
+        <w:rFonts w:ascii="Courier New" w:hAnsi="Courier New" w:cs="Courier New" w:hint="default"/>
+      </w:rPr>
+    </w:lvl>
+    <w:lvl w:ilvl="5" w:tplc="04090005" w:tentative="1">
+      <w:start w:val="1"/>
+      <w:numFmt w:val="bullet"/>
+      <w:lvlText w:val=""/>
+      <w:lvlJc w:val="left"/>
+      <w:pPr>
+        <w:ind w:left="4320" w:hanging="360"/>
+      </w:pPr>
+      <w:rPr>
+        <w:rFonts w:ascii="Wingdings" w:hAnsi="Wingdings" w:hint="default"/>
+      </w:rPr>
+    </w:lvl>
+    <w:lvl w:ilvl="6" w:tplc="04090001" w:tentative="1">
+      <w:start w:val="1"/>
+      <w:numFmt w:val="bullet"/>
+      <w:lvlText w:val=""/>
+      <w:lvlJc w:val="left"/>
+      <w:pPr>
+        <w:ind w:left="5040" w:hanging="360"/>
+      </w:pPr>
+      <w:rPr>
+        <w:rFonts w:ascii="Symbol" w:hAnsi="Symbol" w:hint="default"/>
+      </w:rPr>
+    </w:lvl>
+    <w:lvl w:ilvl="7" w:tplc="04090003" w:tentative="1">
+      <w:start w:val="1"/>
+      <w:numFmt w:val="bullet"/>
+      <w:lvlText w:val="o"/>
+      <w:lvlJc w:val="left"/>
+      <w:pPr>
+        <w:ind w:left="5760" w:hanging="360"/>
+      </w:pPr>
+      <w:rPr>
+        <w:rFonts w:ascii="Courier New" w:hAnsi="Courier New" w:cs="Courier New" w:hint="default"/>
+      </w:rPr>
+    </w:lvl>
+    <w:lvl w:ilvl="8" w:tplc="04090005" w:tentative="1">
+      <w:start w:val="1"/>
+      <w:numFmt w:val="bullet"/>
+      <w:lvlText w:val=""/>
+      <w:lvlJc w:val="left"/>
+      <w:pPr>
+        <w:ind w:left="6480" w:hanging="360"/>
+      </w:pPr>
+      <w:rPr>
+        <w:rFonts w:ascii="Wingdings" w:hAnsi="Wingdings" w:hint="default"/>
+      </w:rPr>
+    </w:lvl>
+  </w:abstractNum>
+  <w:abstractNum w:abstractNumId="3" w15:restartNumberingAfterBreak="0">
+    <w:nsid w:val="56820E00"/>
+    <w:multiLevelType w:val="hybridMultilevel"/>
+    <w:tmpl w:val="8BA0F3F4"/>
+    <w:lvl w:ilvl="0" w:tplc="0409000F">
+      <w:start w:val="1"/>
+      <w:numFmt w:val="decimal"/>
+      <w:lvlText w:val="%1."/>
+      <w:lvlJc w:val="left"/>
+      <w:pPr>
+        <w:ind w:left="360" w:hanging="360"/>
+      </w:pPr>
+    </w:lvl>
+    <w:lvl w:ilvl="1" w:tplc="04090019" w:tentative="1">
+      <w:start w:val="1"/>
+      <w:numFmt w:val="lowerLetter"/>
+      <w:lvlText w:val="%2."/>
+      <w:lvlJc w:val="left"/>
+      <w:pPr>
+        <w:ind w:left="1080" w:hanging="360"/>
+      </w:pPr>
+    </w:lvl>
+    <w:lvl w:ilvl="2" w:tplc="0409001B" w:tentative="1">
+      <w:start w:val="1"/>
+      <w:numFmt w:val="lowerRoman"/>
+      <w:lvlText w:val="%3."/>
+      <w:lvlJc w:val="right"/>
+      <w:pPr>
+        <w:ind w:left="1800" w:hanging="180"/>
+      </w:pPr>
+    </w:lvl>
+    <w:lvl w:ilvl="3" w:tplc="0409000F" w:tentative="1">
+      <w:start w:val="1"/>
+      <w:numFmt w:val="decimal"/>
+      <w:lvlText w:val="%4."/>
+      <w:lvlJc w:val="left"/>
+      <w:pPr>
+        <w:ind w:left="2520" w:hanging="360"/>
+      </w:pPr>
+    </w:lvl>
+    <w:lvl w:ilvl="4" w:tplc="04090019" w:tentative="1">
+      <w:start w:val="1"/>
+      <w:numFmt w:val="lowerLetter"/>
+      <w:lvlText w:val="%5."/>
+      <w:lvlJc w:val="left"/>
+      <w:pPr>
+        <w:ind w:left="3240" w:hanging="360"/>
+      </w:pPr>
+    </w:lvl>
+    <w:lvl w:ilvl="5" w:tplc="0409001B" w:tentative="1">
+      <w:start w:val="1"/>
+      <w:numFmt w:val="lowerRoman"/>
+      <w:lvlText w:val="%6."/>
+      <w:lvlJc w:val="right"/>
+      <w:pPr>
+        <w:ind w:left="3960" w:hanging="180"/>
+      </w:pPr>
+    </w:lvl>
+    <w:lvl w:ilvl="6" w:tplc="0409000F" w:tentative="1">
+      <w:start w:val="1"/>
+      <w:numFmt w:val="decimal"/>
+      <w:lvlText w:val="%7."/>
+      <w:lvlJc w:val="left"/>
+      <w:pPr>
+        <w:ind w:left="4680" w:hanging="360"/>
+      </w:pPr>
+    </w:lvl>
+    <w:lvl w:ilvl="7" w:tplc="04090019" w:tentative="1">
+      <w:start w:val="1"/>
+      <w:numFmt w:val="lowerLetter"/>
+      <w:lvlText w:val="%8."/>
+      <w:lvlJc w:val="left"/>
+      <w:pPr>
+        <w:ind w:left="5400" w:hanging="360"/>
+      </w:pPr>
+    </w:lvl>
+    <w:lvl w:ilvl="8" w:tplc="0409001B" w:tentative="1">
+      <w:start w:val="1"/>
+      <w:numFmt w:val="lowerRoman"/>
+      <w:lvlText w:val="%9."/>
+      <w:lvlJc w:val="right"/>
+      <w:pPr>
+        <w:ind w:left="6120" w:hanging="180"/>
+      </w:pPr>
+    </w:lvl>
+  </w:abstractNum>
   <w:num w:numId="1">
     <w:abstractNumId w:val="0"/>
+  </w:num>
+  <w:num w:numId="2">
+    <w:abstractNumId w:val="1"/>
+  </w:num>
+  <w:num w:numId="3">
+    <w:abstractNumId w:val="2"/>
+  </w:num>
+  <w:num w:numId="4">
+    <w:abstractNumId w:val="3"/>
   </w:num>
 </w:numbering>
 </file>

</xml_diff>

<commit_message>
Decode string, Island Perimeter, Spiral Matrix, System design questions
</commit_message>
<xml_diff>
--- a/algorithms/src/resources/System design questions links.docx
+++ b/algorithms/src/resources/System design questions links.docx
@@ -40,6 +40,663 @@
       <w:r>
         <w:t>:</w:t>
       </w:r>
+    </w:p>
+    <w:p>
+      <w:pPr>
+        <w:pStyle w:val="ListParagraph"/>
+        <w:numPr>
+          <w:ilvl w:val="1"/>
+          <w:numId w:val="2"/>
+        </w:numPr>
+      </w:pPr>
+      <w:r>
+        <w:t>Functionality – What problem does it solves</w:t>
+      </w:r>
+    </w:p>
+    <w:p>
+      <w:pPr>
+        <w:pStyle w:val="ListParagraph"/>
+        <w:numPr>
+          <w:ilvl w:val="1"/>
+          <w:numId w:val="2"/>
+        </w:numPr>
+      </w:pPr>
+      <w:r>
+        <w:t>Non-Functionality – efficiency</w:t>
+      </w:r>
+    </w:p>
+    <w:p>
+      <w:pPr>
+        <w:pStyle w:val="ListParagraph"/>
+        <w:numPr>
+          <w:ilvl w:val="1"/>
+          <w:numId w:val="2"/>
+        </w:numPr>
+      </w:pPr>
+      <w:r>
+        <w:t>Addit</w:t>
+      </w:r>
+      <w:r>
+        <w:t>i</w:t>
+      </w:r>
+      <w:r>
+        <w:t>onal – nice to haves</w:t>
+      </w:r>
+    </w:p>
+    <w:p>
+      <w:pPr>
+        <w:pStyle w:val="ListParagraph"/>
+        <w:numPr>
+          <w:ilvl w:val="1"/>
+          <w:numId w:val="2"/>
+        </w:numPr>
+      </w:pPr>
+      <w:r>
+        <w:t>Constraints</w:t>
+      </w:r>
+      <w:r>
+        <w:t xml:space="preserve"> – Not to have / Can’t haves</w:t>
+      </w:r>
+    </w:p>
+    <w:p>
+      <w:pPr>
+        <w:pStyle w:val="ListParagraph"/>
+        <w:numPr>
+          <w:ilvl w:val="0"/>
+          <w:numId w:val="2"/>
+        </w:numPr>
+      </w:pPr>
+      <w:r>
+        <w:t>Estimations:</w:t>
+      </w:r>
+    </w:p>
+    <w:p>
+      <w:pPr>
+        <w:pStyle w:val="ListParagraph"/>
+        <w:numPr>
+          <w:ilvl w:val="1"/>
+          <w:numId w:val="2"/>
+        </w:numPr>
+      </w:pPr>
+      <w:r>
+        <w:t>Traffic Estimates</w:t>
+      </w:r>
+    </w:p>
+    <w:p>
+      <w:pPr>
+        <w:pStyle w:val="ListParagraph"/>
+        <w:numPr>
+          <w:ilvl w:val="1"/>
+          <w:numId w:val="2"/>
+        </w:numPr>
+      </w:pPr>
+      <w:r>
+        <w:t>Storage Estimates</w:t>
+      </w:r>
+    </w:p>
+    <w:p>
+      <w:pPr>
+        <w:pStyle w:val="ListParagraph"/>
+        <w:numPr>
+          <w:ilvl w:val="1"/>
+          <w:numId w:val="2"/>
+        </w:numPr>
+      </w:pPr>
+      <w:r>
+        <w:t>Bandwidth Estimates</w:t>
+      </w:r>
+    </w:p>
+    <w:p>
+      <w:pPr>
+        <w:pStyle w:val="ListParagraph"/>
+        <w:numPr>
+          <w:ilvl w:val="1"/>
+          <w:numId w:val="2"/>
+        </w:numPr>
+      </w:pPr>
+      <w:r>
+        <w:t>Memory Estimates</w:t>
+      </w:r>
+    </w:p>
+    <w:p>
+      <w:pPr>
+        <w:pStyle w:val="ListParagraph"/>
+        <w:numPr>
+          <w:ilvl w:val="1"/>
+          <w:numId w:val="2"/>
+        </w:numPr>
+      </w:pPr>
+      <w:r>
+        <w:t>Read / Write Ratio – Read Heavy vs Write Heavy</w:t>
+      </w:r>
+    </w:p>
+    <w:p>
+      <w:pPr>
+        <w:pStyle w:val="ListParagraph"/>
+        <w:numPr>
+          <w:ilvl w:val="1"/>
+          <w:numId w:val="2"/>
+        </w:numPr>
+      </w:pPr>
+      <w:r>
+        <w:t>Estimate Summary</w:t>
+      </w:r>
+    </w:p>
+    <w:p>
+      <w:pPr>
+        <w:pStyle w:val="ListParagraph"/>
+        <w:numPr>
+          <w:ilvl w:val="0"/>
+          <w:numId w:val="2"/>
+        </w:numPr>
+      </w:pPr>
+      <w:r>
+        <w:t>API’s:</w:t>
+      </w:r>
+    </w:p>
+    <w:p>
+      <w:pPr>
+        <w:pStyle w:val="ListParagraph"/>
+        <w:numPr>
+          <w:ilvl w:val="1"/>
+          <w:numId w:val="2"/>
+        </w:numPr>
+      </w:pPr>
+      <w:r>
+        <w:t>Rest Vs Soap</w:t>
+      </w:r>
+    </w:p>
+    <w:p>
+      <w:pPr>
+        <w:pStyle w:val="ListParagraph"/>
+        <w:numPr>
+          <w:ilvl w:val="2"/>
+          <w:numId w:val="2"/>
+        </w:numPr>
+      </w:pPr>
+      <w:proofErr w:type="spellStart"/>
+      <w:r>
+        <w:t>Api</w:t>
+      </w:r>
+      <w:proofErr w:type="spellEnd"/>
+      <w:r>
+        <w:t xml:space="preserve"> dev key – user accounts, </w:t>
+      </w:r>
+      <w:proofErr w:type="spellStart"/>
+      <w:r>
+        <w:t>etc</w:t>
+      </w:r>
+      <w:proofErr w:type="spellEnd"/>
+      <w:r>
+        <w:t xml:space="preserve"> to limit abuse</w:t>
+      </w:r>
+    </w:p>
+    <w:p>
+      <w:pPr>
+        <w:pStyle w:val="ListParagraph"/>
+        <w:numPr>
+          <w:ilvl w:val="0"/>
+          <w:numId w:val="2"/>
+        </w:numPr>
+      </w:pPr>
+      <w:r>
+        <w:t>Database Design:</w:t>
+      </w:r>
+    </w:p>
+    <w:p>
+      <w:pPr>
+        <w:pStyle w:val="ListParagraph"/>
+        <w:numPr>
+          <w:ilvl w:val="1"/>
+          <w:numId w:val="2"/>
+        </w:numPr>
+      </w:pPr>
+      <w:r>
+        <w:t xml:space="preserve">Relational vs </w:t>
+      </w:r>
+      <w:proofErr w:type="spellStart"/>
+      <w:r>
+        <w:t>NoSql</w:t>
+      </w:r>
+      <w:proofErr w:type="spellEnd"/>
+      <w:r>
+        <w:t xml:space="preserve"> </w:t>
+      </w:r>
+    </w:p>
+    <w:p>
+      <w:pPr>
+        <w:pStyle w:val="ListParagraph"/>
+        <w:numPr>
+          <w:ilvl w:val="1"/>
+          <w:numId w:val="2"/>
+        </w:numPr>
+      </w:pPr>
+      <w:proofErr w:type="spellStart"/>
+      <w:r>
+        <w:t>NoSql</w:t>
+      </w:r>
+      <w:proofErr w:type="spellEnd"/>
+    </w:p>
+    <w:p>
+      <w:pPr>
+        <w:pStyle w:val="ListParagraph"/>
+        <w:numPr>
+          <w:ilvl w:val="2"/>
+          <w:numId w:val="2"/>
+        </w:numPr>
+      </w:pPr>
+      <w:proofErr w:type="spellStart"/>
+      <w:r>
+        <w:t>Hbase</w:t>
+      </w:r>
+      <w:proofErr w:type="spellEnd"/>
+    </w:p>
+    <w:p>
+      <w:pPr>
+        <w:pStyle w:val="ListParagraph"/>
+        <w:numPr>
+          <w:ilvl w:val="2"/>
+          <w:numId w:val="2"/>
+        </w:numPr>
+      </w:pPr>
+      <w:r>
+        <w:t>Cassandra</w:t>
+      </w:r>
+    </w:p>
+    <w:p>
+      <w:pPr>
+        <w:pStyle w:val="ListParagraph"/>
+        <w:numPr>
+          <w:ilvl w:val="2"/>
+          <w:numId w:val="2"/>
+        </w:numPr>
+      </w:pPr>
+      <w:r>
+        <w:t>Graph DB</w:t>
+      </w:r>
+    </w:p>
+    <w:p>
+      <w:pPr>
+        <w:pStyle w:val="ListParagraph"/>
+        <w:numPr>
+          <w:ilvl w:val="2"/>
+          <w:numId w:val="2"/>
+        </w:numPr>
+      </w:pPr>
+      <w:r>
+        <w:t>Distributed Ledger</w:t>
+      </w:r>
+    </w:p>
+    <w:p>
+      <w:pPr>
+        <w:pStyle w:val="ListParagraph"/>
+        <w:numPr>
+          <w:ilvl w:val="2"/>
+          <w:numId w:val="2"/>
+        </w:numPr>
+      </w:pPr>
+      <w:proofErr w:type="spellStart"/>
+      <w:r>
+        <w:t>Bigtable</w:t>
+      </w:r>
+      <w:proofErr w:type="spellEnd"/>
+    </w:p>
+    <w:p>
+      <w:pPr>
+        <w:pStyle w:val="ListParagraph"/>
+        <w:numPr>
+          <w:ilvl w:val="1"/>
+          <w:numId w:val="2"/>
+        </w:numPr>
+      </w:pPr>
+      <w:r>
+        <w:t>Block data – Files</w:t>
+      </w:r>
+    </w:p>
+    <w:p>
+      <w:pPr>
+        <w:pStyle w:val="ListParagraph"/>
+        <w:numPr>
+          <w:ilvl w:val="1"/>
+          <w:numId w:val="2"/>
+        </w:numPr>
+      </w:pPr>
+      <w:r>
+        <w:t xml:space="preserve">Distributed </w:t>
+      </w:r>
+      <w:r>
+        <w:t>File S</w:t>
+      </w:r>
+      <w:r>
+        <w:t>torage</w:t>
+      </w:r>
+      <w:r>
+        <w:t xml:space="preserve"> – </w:t>
+      </w:r>
+      <w:r>
+        <w:t>S3,</w:t>
+      </w:r>
+      <w:r>
+        <w:t xml:space="preserve"> HDFS </w:t>
+      </w:r>
+      <w:proofErr w:type="spellStart"/>
+      <w:r>
+        <w:t>etc</w:t>
+      </w:r>
+      <w:proofErr w:type="spellEnd"/>
+    </w:p>
+    <w:p>
+      <w:pPr>
+        <w:pStyle w:val="ListParagraph"/>
+        <w:numPr>
+          <w:ilvl w:val="0"/>
+          <w:numId w:val="2"/>
+        </w:numPr>
+      </w:pPr>
+      <w:r>
+        <w:t>Algorithm Design:</w:t>
+      </w:r>
+    </w:p>
+    <w:p>
+      <w:pPr>
+        <w:pStyle w:val="ListParagraph"/>
+        <w:numPr>
+          <w:ilvl w:val="0"/>
+          <w:numId w:val="2"/>
+        </w:numPr>
+      </w:pPr>
+      <w:r>
+        <w:t>Application Component Design:</w:t>
+      </w:r>
+    </w:p>
+    <w:p>
+      <w:pPr>
+        <w:pStyle w:val="ListParagraph"/>
+        <w:numPr>
+          <w:ilvl w:val="1"/>
+          <w:numId w:val="2"/>
+        </w:numPr>
+      </w:pPr>
+      <w:r>
+        <w:t>Individual Read write Servers / applications</w:t>
+      </w:r>
+      <w:r>
+        <w:t xml:space="preserve"> – </w:t>
+      </w:r>
+      <w:proofErr w:type="spellStart"/>
+      <w:r>
+        <w:t>Async</w:t>
+      </w:r>
+      <w:proofErr w:type="spellEnd"/>
+      <w:r>
+        <w:t xml:space="preserve"> Write / Operations</w:t>
+      </w:r>
+    </w:p>
+    <w:p>
+      <w:pPr>
+        <w:pStyle w:val="ListParagraph"/>
+        <w:numPr>
+          <w:ilvl w:val="1"/>
+          <w:numId w:val="2"/>
+        </w:numPr>
+      </w:pPr>
+      <w:r>
+        <w:t xml:space="preserve">Message </w:t>
+      </w:r>
+      <w:r>
+        <w:t>Queuing</w:t>
+      </w:r>
+      <w:r>
+        <w:t xml:space="preserve"> services</w:t>
+      </w:r>
+      <w:r>
+        <w:t xml:space="preserve"> - </w:t>
+      </w:r>
+      <w:proofErr w:type="spellStart"/>
+      <w:r>
+        <w:t>RabbitMQ</w:t>
+      </w:r>
+      <w:proofErr w:type="spellEnd"/>
+      <w:r>
+        <w:t xml:space="preserve">, </w:t>
+      </w:r>
+      <w:proofErr w:type="spellStart"/>
+      <w:r>
+        <w:t>GoogleRPC</w:t>
+      </w:r>
+      <w:proofErr w:type="spellEnd"/>
+    </w:p>
+    <w:p>
+      <w:pPr>
+        <w:pStyle w:val="ListParagraph"/>
+        <w:numPr>
+          <w:ilvl w:val="1"/>
+          <w:numId w:val="2"/>
+        </w:numPr>
+      </w:pPr>
+      <w:r>
+        <w:t>Micro</w:t>
+      </w:r>
+      <w:r>
+        <w:t>-</w:t>
+      </w:r>
+      <w:r>
+        <w:t>services</w:t>
+      </w:r>
+      <w:r>
+        <w:t xml:space="preserve"> – Docker, Kubernetes</w:t>
+      </w:r>
+    </w:p>
+    <w:p>
+      <w:pPr>
+        <w:pStyle w:val="ListParagraph"/>
+        <w:numPr>
+          <w:ilvl w:val="0"/>
+          <w:numId w:val="2"/>
+        </w:numPr>
+      </w:pPr>
+      <w:r>
+        <w:t>Data Partitioning</w:t>
+      </w:r>
+      <w:r>
+        <w:t>, Fault tolerance</w:t>
+      </w:r>
+      <w:r>
+        <w:t xml:space="preserve"> &amp; Replication</w:t>
+      </w:r>
+    </w:p>
+    <w:p>
+      <w:pPr>
+        <w:pStyle w:val="ListParagraph"/>
+        <w:numPr>
+          <w:ilvl w:val="1"/>
+          <w:numId w:val="2"/>
+        </w:numPr>
+      </w:pPr>
+      <w:r>
+        <w:t>Range based partitioning</w:t>
+      </w:r>
+    </w:p>
+    <w:p>
+      <w:pPr>
+        <w:pStyle w:val="ListParagraph"/>
+        <w:numPr>
+          <w:ilvl w:val="1"/>
+          <w:numId w:val="2"/>
+        </w:numPr>
+      </w:pPr>
+      <w:r>
+        <w:t>Hash based partitioning</w:t>
+      </w:r>
+    </w:p>
+    <w:p>
+      <w:pPr>
+        <w:pStyle w:val="ListParagraph"/>
+        <w:numPr>
+          <w:ilvl w:val="2"/>
+          <w:numId w:val="2"/>
+        </w:numPr>
+      </w:pPr>
+      <w:r>
+        <w:t>Consistent Hashing</w:t>
+      </w:r>
+    </w:p>
+    <w:p>
+      <w:pPr>
+        <w:pStyle w:val="ListParagraph"/>
+        <w:numPr>
+          <w:ilvl w:val="0"/>
+          <w:numId w:val="2"/>
+        </w:numPr>
+      </w:pPr>
+      <w:r>
+        <w:t>Search Engines</w:t>
+      </w:r>
+    </w:p>
+    <w:p>
+      <w:pPr>
+        <w:pStyle w:val="ListParagraph"/>
+        <w:numPr>
+          <w:ilvl w:val="1"/>
+          <w:numId w:val="2"/>
+        </w:numPr>
+      </w:pPr>
+      <w:r>
+        <w:t>Full text search engines</w:t>
+      </w:r>
+    </w:p>
+    <w:p>
+      <w:pPr>
+        <w:pStyle w:val="ListParagraph"/>
+        <w:numPr>
+          <w:ilvl w:val="1"/>
+          <w:numId w:val="2"/>
+        </w:numPr>
+      </w:pPr>
+      <w:r>
+        <w:t>Hadoop</w:t>
+      </w:r>
+    </w:p>
+    <w:p>
+      <w:pPr>
+        <w:pStyle w:val="ListParagraph"/>
+        <w:numPr>
+          <w:ilvl w:val="1"/>
+          <w:numId w:val="2"/>
+        </w:numPr>
+      </w:pPr>
+      <w:r>
+        <w:t xml:space="preserve">Pig, Hive </w:t>
+      </w:r>
+      <w:proofErr w:type="spellStart"/>
+      <w:r>
+        <w:t>etc</w:t>
+      </w:r>
+      <w:proofErr w:type="spellEnd"/>
+    </w:p>
+    <w:p>
+      <w:pPr>
+        <w:pStyle w:val="ListParagraph"/>
+        <w:numPr>
+          <w:ilvl w:val="0"/>
+          <w:numId w:val="2"/>
+        </w:numPr>
+      </w:pPr>
+      <w:r>
+        <w:t>Caching</w:t>
+      </w:r>
+    </w:p>
+    <w:p>
+      <w:pPr>
+        <w:pStyle w:val="ListParagraph"/>
+        <w:numPr>
+          <w:ilvl w:val="1"/>
+          <w:numId w:val="2"/>
+        </w:numPr>
+      </w:pPr>
+      <w:r>
+        <w:t>Cache eviction policy</w:t>
+      </w:r>
+    </w:p>
+    <w:p>
+      <w:pPr>
+        <w:pStyle w:val="ListParagraph"/>
+        <w:numPr>
+          <w:ilvl w:val="1"/>
+          <w:numId w:val="2"/>
+        </w:numPr>
+      </w:pPr>
+      <w:r>
+        <w:t>Mem</w:t>
+      </w:r>
+      <w:r>
+        <w:t>-</w:t>
+      </w:r>
+      <w:r>
+        <w:t xml:space="preserve">cache, </w:t>
+      </w:r>
+      <w:proofErr w:type="spellStart"/>
+      <w:r>
+        <w:t>Redis</w:t>
+      </w:r>
+      <w:proofErr w:type="spellEnd"/>
+    </w:p>
+    <w:p>
+      <w:pPr>
+        <w:pStyle w:val="ListParagraph"/>
+        <w:numPr>
+          <w:ilvl w:val="1"/>
+          <w:numId w:val="2"/>
+        </w:numPr>
+      </w:pPr>
+      <w:r>
+        <w:lastRenderedPageBreak/>
+        <w:t xml:space="preserve">Content Delivery </w:t>
+      </w:r>
+      <w:r>
+        <w:t>Network – caches the images / resources directly</w:t>
+      </w:r>
+    </w:p>
+    <w:p>
+      <w:pPr>
+        <w:pStyle w:val="ListParagraph"/>
+        <w:numPr>
+          <w:ilvl w:val="0"/>
+          <w:numId w:val="2"/>
+        </w:numPr>
+      </w:pPr>
+      <w:r>
+        <w:t xml:space="preserve">Reverse proxy &amp; </w:t>
+      </w:r>
+      <w:r>
+        <w:t>Load Balancing</w:t>
+      </w:r>
+    </w:p>
+    <w:p>
+      <w:pPr>
+        <w:pStyle w:val="ListParagraph"/>
+        <w:numPr>
+          <w:ilvl w:val="1"/>
+          <w:numId w:val="2"/>
+        </w:numPr>
+      </w:pPr>
+      <w:proofErr w:type="spellStart"/>
+      <w:r>
+        <w:t>Ngnix</w:t>
+      </w:r>
+      <w:proofErr w:type="spellEnd"/>
+    </w:p>
+    <w:p>
+      <w:pPr>
+        <w:pStyle w:val="ListParagraph"/>
+        <w:numPr>
+          <w:ilvl w:val="1"/>
+          <w:numId w:val="2"/>
+        </w:numPr>
+      </w:pPr>
+      <w:r>
+        <w:t>SSL encryption URL</w:t>
+      </w:r>
       <w:bookmarkStart w:id="0" w:name="_GoBack"/>
       <w:bookmarkEnd w:id="0"/>
     </w:p>
@@ -47,141 +704,60 @@
       <w:pPr>
         <w:pStyle w:val="ListParagraph"/>
         <w:numPr>
-          <w:ilvl w:val="1"/>
-          <w:numId w:val="2"/>
-        </w:numPr>
-      </w:pPr>
-      <w:r>
-        <w:t>Functionality – What problem does it solves</w:t>
-      </w:r>
-    </w:p>
-    <w:p>
-      <w:pPr>
-        <w:pStyle w:val="ListParagraph"/>
-        <w:numPr>
-          <w:ilvl w:val="1"/>
-          <w:numId w:val="2"/>
-        </w:numPr>
-      </w:pPr>
-      <w:r>
-        <w:t>Non-Functionality – efficiency</w:t>
-      </w:r>
-    </w:p>
-    <w:p>
-      <w:pPr>
-        <w:pStyle w:val="ListParagraph"/>
-        <w:numPr>
-          <w:ilvl w:val="1"/>
-          <w:numId w:val="2"/>
-        </w:numPr>
-      </w:pPr>
-      <w:r>
-        <w:t>Addit</w:t>
-      </w:r>
-      <w:r>
-        <w:t>i</w:t>
-      </w:r>
-      <w:r>
-        <w:t>onal – nice to haves</w:t>
-      </w:r>
-    </w:p>
-    <w:p>
-      <w:pPr>
-        <w:pStyle w:val="ListParagraph"/>
-        <w:numPr>
-          <w:ilvl w:val="1"/>
-          <w:numId w:val="2"/>
-        </w:numPr>
-      </w:pPr>
-      <w:r>
-        <w:t>Constraints</w:t>
-      </w:r>
-      <w:r>
-        <w:t xml:space="preserve"> – Not to have / Can’t haves</w:t>
-      </w:r>
-    </w:p>
-    <w:p>
-      <w:pPr>
-        <w:pStyle w:val="ListParagraph"/>
-        <w:numPr>
           <w:ilvl w:val="0"/>
           <w:numId w:val="2"/>
         </w:numPr>
       </w:pPr>
       <w:r>
-        <w:t>Estimations:</w:t>
-      </w:r>
-    </w:p>
-    <w:p>
-      <w:pPr>
-        <w:pStyle w:val="ListParagraph"/>
-        <w:numPr>
-          <w:ilvl w:val="1"/>
-          <w:numId w:val="2"/>
-        </w:numPr>
-      </w:pPr>
-      <w:r>
-        <w:t>Traffic Estimates</w:t>
-      </w:r>
-    </w:p>
-    <w:p>
-      <w:pPr>
-        <w:pStyle w:val="ListParagraph"/>
-        <w:numPr>
-          <w:ilvl w:val="1"/>
-          <w:numId w:val="2"/>
-        </w:numPr>
-      </w:pPr>
-      <w:r>
-        <w:t>Storage Estimates</w:t>
-      </w:r>
-    </w:p>
-    <w:p>
-      <w:pPr>
-        <w:pStyle w:val="ListParagraph"/>
-        <w:numPr>
-          <w:ilvl w:val="1"/>
-          <w:numId w:val="2"/>
-        </w:numPr>
-      </w:pPr>
-      <w:r>
-        <w:t>Bandwidth Estimates</w:t>
-      </w:r>
-    </w:p>
-    <w:p>
-      <w:pPr>
-        <w:pStyle w:val="ListParagraph"/>
-        <w:numPr>
-          <w:ilvl w:val="1"/>
-          <w:numId w:val="2"/>
-        </w:numPr>
-      </w:pPr>
-      <w:r>
-        <w:t>Memory Estimates</w:t>
-      </w:r>
-    </w:p>
-    <w:p>
-      <w:pPr>
-        <w:pStyle w:val="ListParagraph"/>
-        <w:numPr>
-          <w:ilvl w:val="1"/>
-          <w:numId w:val="2"/>
-        </w:numPr>
-      </w:pPr>
-      <w:r>
-        <w:t>Read / Write Ratio – Read Heavy vs Write Heavy</w:t>
-      </w:r>
-    </w:p>
-    <w:p>
-      <w:pPr>
-        <w:pStyle w:val="ListParagraph"/>
-        <w:numPr>
-          <w:ilvl w:val="1"/>
-          <w:numId w:val="2"/>
-        </w:numPr>
-      </w:pPr>
-      <w:r>
-        <w:t>Estimate Summary</w:t>
+        <w:t>Client-</w:t>
+      </w:r>
+      <w:r>
+        <w:t xml:space="preserve">side </w:t>
+      </w:r>
+    </w:p>
+    <w:p>
+      <w:pPr>
+        <w:pStyle w:val="ListParagraph"/>
+        <w:numPr>
+          <w:ilvl w:val="1"/>
+          <w:numId w:val="2"/>
+        </w:numPr>
+      </w:pPr>
+      <w:r>
+        <w:t xml:space="preserve">Applications – </w:t>
+      </w:r>
+      <w:r>
+        <w:t>Desktop</w:t>
+      </w:r>
+      <w:r>
+        <w:t xml:space="preserve">, </w:t>
+      </w:r>
+      <w:r>
+        <w:t>Web</w:t>
+      </w:r>
+      <w:r>
+        <w:t xml:space="preserve">, </w:t>
+      </w:r>
+      <w:r>
+        <w:t>Mobile</w:t>
+      </w:r>
+    </w:p>
+    <w:p>
+      <w:pPr>
+        <w:pStyle w:val="ListParagraph"/>
+        <w:numPr>
+          <w:ilvl w:val="1"/>
+          <w:numId w:val="2"/>
+        </w:numPr>
+      </w:pPr>
+      <w:r>
+        <w:t>Push, Poll, Long poll, Web</w:t>
+      </w:r>
+      <w:r>
+        <w:t>-</w:t>
+      </w:r>
+      <w:r>
+        <w:t>sockets, Server sent events</w:t>
       </w:r>
     </w:p>
     <w:p>
@@ -193,31 +769,19 @@
         </w:numPr>
       </w:pPr>
       <w:r>
-        <w:t>API’s:</w:t>
-      </w:r>
-    </w:p>
-    <w:p>
-      <w:pPr>
-        <w:pStyle w:val="ListParagraph"/>
-        <w:numPr>
-          <w:ilvl w:val="1"/>
-          <w:numId w:val="2"/>
-        </w:numPr>
-      </w:pPr>
-      <w:r>
-        <w:t>Rest Vs Soap</w:t>
-      </w:r>
-    </w:p>
-    <w:p>
-      <w:pPr>
-        <w:pStyle w:val="ListParagraph"/>
-        <w:numPr>
-          <w:ilvl w:val="2"/>
-          <w:numId w:val="2"/>
-        </w:numPr>
-      </w:pPr>
-      <w:r>
-        <w:t>Api dev key – user accounts, etc to limit abuse</w:t>
+        <w:t>DB Purge &amp; Cleanup</w:t>
+      </w:r>
+    </w:p>
+    <w:p>
+      <w:pPr>
+        <w:pStyle w:val="ListParagraph"/>
+        <w:numPr>
+          <w:ilvl w:val="1"/>
+          <w:numId w:val="2"/>
+        </w:numPr>
+      </w:pPr>
+      <w:r>
+        <w:t>Data de-duplication</w:t>
       </w:r>
     </w:p>
     <w:p>
@@ -229,58 +793,7 @@
         </w:numPr>
       </w:pPr>
       <w:r>
-        <w:t>Database Design:</w:t>
-      </w:r>
-    </w:p>
-    <w:p>
-      <w:pPr>
-        <w:pStyle w:val="ListParagraph"/>
-        <w:numPr>
-          <w:ilvl w:val="1"/>
-          <w:numId w:val="2"/>
-        </w:numPr>
-      </w:pPr>
-      <w:r>
-        <w:t xml:space="preserve">Relational vs NoSql </w:t>
-      </w:r>
-    </w:p>
-    <w:p>
-      <w:pPr>
-        <w:pStyle w:val="ListParagraph"/>
-        <w:numPr>
-          <w:ilvl w:val="1"/>
-          <w:numId w:val="2"/>
-        </w:numPr>
-      </w:pPr>
-      <w:r>
-        <w:t>Block data – Files</w:t>
-      </w:r>
-    </w:p>
-    <w:p>
-      <w:pPr>
-        <w:pStyle w:val="ListParagraph"/>
-        <w:numPr>
-          <w:ilvl w:val="1"/>
-          <w:numId w:val="2"/>
-        </w:numPr>
-      </w:pPr>
-      <w:r>
-        <w:t xml:space="preserve">Distributed </w:t>
-      </w:r>
-      <w:r>
-        <w:t>File S</w:t>
-      </w:r>
-      <w:r>
-        <w:t>torage</w:t>
-      </w:r>
-      <w:r>
-        <w:t xml:space="preserve"> – </w:t>
-      </w:r>
-      <w:r>
-        <w:t>S3,</w:t>
-      </w:r>
-      <w:r>
-        <w:t xml:space="preserve"> HDFS etc</w:t>
+        <w:t>Analytics &amp; Telemetry</w:t>
       </w:r>
     </w:p>
     <w:p>
@@ -292,443 +805,117 @@
         </w:numPr>
       </w:pPr>
       <w:r>
-        <w:t>Algorithm Design:</w:t>
-      </w:r>
-    </w:p>
-    <w:p>
-      <w:pPr>
-        <w:pStyle w:val="ListParagraph"/>
-        <w:numPr>
-          <w:ilvl w:val="0"/>
-          <w:numId w:val="2"/>
-        </w:numPr>
-      </w:pPr>
-      <w:r>
-        <w:t>Application Component Design:</w:t>
-      </w:r>
-    </w:p>
-    <w:p>
-      <w:pPr>
-        <w:pStyle w:val="ListParagraph"/>
-        <w:numPr>
-          <w:ilvl w:val="1"/>
-          <w:numId w:val="2"/>
-        </w:numPr>
-      </w:pPr>
-      <w:r>
-        <w:t>Individual Read write Servers / applications</w:t>
-      </w:r>
-    </w:p>
-    <w:p>
-      <w:pPr>
-        <w:pStyle w:val="ListParagraph"/>
-        <w:numPr>
-          <w:ilvl w:val="1"/>
-          <w:numId w:val="2"/>
-        </w:numPr>
-      </w:pPr>
-      <w:r>
-        <w:t xml:space="preserve">Message </w:t>
-      </w:r>
-      <w:r>
-        <w:t>Queuing</w:t>
-      </w:r>
-      <w:r>
-        <w:t xml:space="preserve"> services</w:t>
-      </w:r>
-      <w:r>
-        <w:t xml:space="preserve"> - </w:t>
-      </w:r>
-      <w:r>
-        <w:t>RabbitMQ, GoogleRPC</w:t>
-      </w:r>
-    </w:p>
-    <w:p>
-      <w:pPr>
-        <w:pStyle w:val="ListParagraph"/>
-        <w:numPr>
-          <w:ilvl w:val="1"/>
-          <w:numId w:val="2"/>
-        </w:numPr>
-      </w:pPr>
-      <w:r>
-        <w:t>Micro</w:t>
-      </w:r>
-      <w:r>
-        <w:t>-</w:t>
-      </w:r>
-      <w:r>
-        <w:t>services</w:t>
-      </w:r>
-      <w:r>
-        <w:t xml:space="preserve"> – Docker, Kubernetes</w:t>
-      </w:r>
-    </w:p>
-    <w:p>
-      <w:pPr>
-        <w:pStyle w:val="ListParagraph"/>
-        <w:numPr>
-          <w:ilvl w:val="0"/>
-          <w:numId w:val="2"/>
-        </w:numPr>
-      </w:pPr>
-      <w:r>
-        <w:t>Data Partitioning</w:t>
-      </w:r>
-      <w:r>
-        <w:t>, Fault tolerance</w:t>
-      </w:r>
-      <w:r>
-        <w:t xml:space="preserve"> &amp; Replication</w:t>
-      </w:r>
-    </w:p>
-    <w:p>
-      <w:pPr>
-        <w:pStyle w:val="ListParagraph"/>
-        <w:numPr>
-          <w:ilvl w:val="1"/>
-          <w:numId w:val="2"/>
-        </w:numPr>
-      </w:pPr>
-      <w:r>
-        <w:t>Range based partitioning</w:t>
-      </w:r>
-    </w:p>
-    <w:p>
-      <w:pPr>
-        <w:pStyle w:val="ListParagraph"/>
-        <w:numPr>
-          <w:ilvl w:val="1"/>
-          <w:numId w:val="2"/>
-        </w:numPr>
-      </w:pPr>
-      <w:r>
-        <w:t>Hash based partitioning</w:t>
-      </w:r>
-    </w:p>
-    <w:p>
-      <w:pPr>
-        <w:pStyle w:val="ListParagraph"/>
-        <w:numPr>
-          <w:ilvl w:val="2"/>
-          <w:numId w:val="2"/>
-        </w:numPr>
-      </w:pPr>
-      <w:r>
-        <w:t>Consistent Hashing</w:t>
-      </w:r>
-    </w:p>
-    <w:p>
-      <w:pPr>
-        <w:pStyle w:val="ListParagraph"/>
-        <w:numPr>
-          <w:ilvl w:val="0"/>
-          <w:numId w:val="2"/>
-        </w:numPr>
-      </w:pPr>
-      <w:r>
-        <w:t>Search Engines</w:t>
-      </w:r>
-    </w:p>
-    <w:p>
-      <w:pPr>
-        <w:pStyle w:val="ListParagraph"/>
-        <w:numPr>
-          <w:ilvl w:val="1"/>
-          <w:numId w:val="2"/>
-        </w:numPr>
-      </w:pPr>
-      <w:r>
-        <w:t>Full text search engines</w:t>
-      </w:r>
-    </w:p>
-    <w:p>
-      <w:pPr>
-        <w:pStyle w:val="ListParagraph"/>
-        <w:numPr>
-          <w:ilvl w:val="1"/>
-          <w:numId w:val="2"/>
-        </w:numPr>
-      </w:pPr>
-      <w:r>
-        <w:t>Hadoop</w:t>
-      </w:r>
-    </w:p>
-    <w:p>
-      <w:pPr>
-        <w:pStyle w:val="ListParagraph"/>
-        <w:numPr>
-          <w:ilvl w:val="1"/>
-          <w:numId w:val="2"/>
-        </w:numPr>
-      </w:pPr>
-      <w:r>
-        <w:t>Pig, Hive etc</w:t>
-      </w:r>
-    </w:p>
-    <w:p>
-      <w:pPr>
-        <w:pStyle w:val="ListParagraph"/>
-        <w:numPr>
-          <w:ilvl w:val="0"/>
-          <w:numId w:val="2"/>
-        </w:numPr>
-      </w:pPr>
-      <w:r>
-        <w:t>Caching</w:t>
-      </w:r>
-    </w:p>
-    <w:p>
-      <w:pPr>
-        <w:pStyle w:val="ListParagraph"/>
-        <w:numPr>
-          <w:ilvl w:val="1"/>
-          <w:numId w:val="2"/>
-        </w:numPr>
-      </w:pPr>
-      <w:r>
-        <w:t>Cache eviction policy</w:t>
-      </w:r>
-    </w:p>
-    <w:p>
-      <w:pPr>
-        <w:pStyle w:val="ListParagraph"/>
-        <w:numPr>
-          <w:ilvl w:val="1"/>
-          <w:numId w:val="2"/>
-        </w:numPr>
-      </w:pPr>
-      <w:r>
-        <w:t>Mem</w:t>
-      </w:r>
-      <w:r>
-        <w:t>-</w:t>
-      </w:r>
-      <w:r>
-        <w:t>cache, Redis</w:t>
-      </w:r>
-    </w:p>
-    <w:p>
-      <w:pPr>
-        <w:pStyle w:val="ListParagraph"/>
-        <w:numPr>
-          <w:ilvl w:val="1"/>
-          <w:numId w:val="2"/>
-        </w:numPr>
-      </w:pPr>
-      <w:r>
-        <w:t>Content Delivery server</w:t>
-      </w:r>
-    </w:p>
-    <w:p>
-      <w:pPr>
-        <w:pStyle w:val="ListParagraph"/>
-        <w:numPr>
-          <w:ilvl w:val="0"/>
-          <w:numId w:val="2"/>
-        </w:numPr>
-      </w:pPr>
-      <w:r>
-        <w:t xml:space="preserve">Reverse proxy &amp; </w:t>
-      </w:r>
-      <w:r>
-        <w:t>Load Balancing</w:t>
-      </w:r>
-    </w:p>
-    <w:p>
-      <w:pPr>
-        <w:pStyle w:val="ListParagraph"/>
-        <w:numPr>
-          <w:ilvl w:val="1"/>
-          <w:numId w:val="2"/>
-        </w:numPr>
-      </w:pPr>
-      <w:r>
-        <w:t>Ngnix</w:t>
-      </w:r>
-    </w:p>
-    <w:p>
-      <w:pPr>
-        <w:pStyle w:val="ListParagraph"/>
-        <w:numPr>
-          <w:ilvl w:val="1"/>
-          <w:numId w:val="2"/>
-        </w:numPr>
-      </w:pPr>
-      <w:r>
-        <w:t>SSL encryption</w:t>
-      </w:r>
-      <w:r>
-        <w:t xml:space="preserve"> URL</w:t>
-      </w:r>
-    </w:p>
-    <w:p>
-      <w:pPr>
-        <w:ind w:left="1080"/>
-        <w:jc w:val="both"/>
-      </w:pPr>
-    </w:p>
-    <w:p>
-      <w:pPr>
-        <w:pStyle w:val="ListParagraph"/>
-        <w:numPr>
-          <w:ilvl w:val="0"/>
-          <w:numId w:val="2"/>
-        </w:numPr>
-      </w:pPr>
-      <w:r>
-        <w:t>Client-</w:t>
-      </w:r>
-      <w:r>
-        <w:t xml:space="preserve">side </w:t>
-      </w:r>
-    </w:p>
-    <w:p>
-      <w:pPr>
-        <w:pStyle w:val="ListParagraph"/>
-        <w:numPr>
-          <w:ilvl w:val="1"/>
-          <w:numId w:val="2"/>
-        </w:numPr>
-      </w:pPr>
-      <w:r>
+        <w:t>Security &amp; Permissions</w:t>
+      </w:r>
+    </w:p>
+    <w:p>
+      <w:pPr>
+        <w:pStyle w:val="ListParagraph"/>
+        <w:numPr>
+          <w:ilvl w:val="1"/>
+          <w:numId w:val="2"/>
+        </w:numPr>
+      </w:pPr>
+      <w:r>
+        <w:t>Single Sign on, Oath2, Active Directory</w:t>
+      </w:r>
+    </w:p>
+    <w:p>
+      <w:pPr>
+        <w:pStyle w:val="ListParagraph"/>
+        <w:numPr>
+          <w:ilvl w:val="1"/>
+          <w:numId w:val="2"/>
+        </w:numPr>
+      </w:pPr>
+      <w:r>
+        <w:t>DMZ zones</w:t>
+      </w:r>
+    </w:p>
+    <w:p>
+      <w:pPr>
+        <w:pStyle w:val="ListParagraph"/>
+        <w:numPr>
+          <w:ilvl w:val="1"/>
+          <w:numId w:val="2"/>
+        </w:numPr>
+      </w:pPr>
+      <w:r>
+        <w:t>Firewall</w:t>
+      </w:r>
+    </w:p>
+    <w:p>
+      <w:r>
+        <w:tab/>
+      </w:r>
+    </w:p>
+    <w:p>
+      <w:r>
+        <w:tab/>
+      </w:r>
+    </w:p>
+    <w:p>
+      <w:hyperlink r:id="rId5" w:history="1">
+        <w:r>
+          <w:rPr>
+            <w:rStyle w:val="Hyperlink"/>
+          </w:rPr>
+          <w:t>https://github.com/donnemartin/system-design-primer#system-design-topics-start-here</w:t>
+        </w:r>
+      </w:hyperlink>
+    </w:p>
+    <w:p/>
+    <w:p>
+      <w:r>
+        <w:rPr>
+          <w:noProof/>
+        </w:rPr>
         <w:lastRenderedPageBreak/>
-        <w:t>A</w:t>
-      </w:r>
-      <w:r>
-        <w:t>pplications</w:t>
-      </w:r>
-      <w:r>
-        <w:t xml:space="preserve"> – </w:t>
-      </w:r>
-      <w:r>
-        <w:t>Desktop</w:t>
-      </w:r>
-      <w:r>
-        <w:t xml:space="preserve">, </w:t>
-      </w:r>
-      <w:r>
-        <w:t>Web</w:t>
-      </w:r>
-      <w:r>
-        <w:t xml:space="preserve">, </w:t>
-      </w:r>
-      <w:r>
-        <w:t>Mobile</w:t>
-      </w:r>
-    </w:p>
-    <w:p>
-      <w:pPr>
-        <w:pStyle w:val="ListParagraph"/>
-        <w:numPr>
-          <w:ilvl w:val="1"/>
-          <w:numId w:val="2"/>
-        </w:numPr>
-      </w:pPr>
-      <w:r>
-        <w:t>Push, Poll, Long poll, Web</w:t>
-      </w:r>
-      <w:r>
-        <w:t>-</w:t>
-      </w:r>
-      <w:r>
-        <w:t>sockets, Server sent events</w:t>
-      </w:r>
-    </w:p>
-    <w:p>
-      <w:pPr>
-        <w:pStyle w:val="ListParagraph"/>
-        <w:numPr>
-          <w:ilvl w:val="0"/>
-          <w:numId w:val="2"/>
-        </w:numPr>
-      </w:pPr>
-      <w:r>
-        <w:t>DB Purge &amp; Cleanup</w:t>
-      </w:r>
-    </w:p>
-    <w:p>
-      <w:pPr>
-        <w:pStyle w:val="ListParagraph"/>
-        <w:numPr>
-          <w:ilvl w:val="1"/>
-          <w:numId w:val="2"/>
-        </w:numPr>
-      </w:pPr>
-      <w:r>
-        <w:t>Data de-duplication</w:t>
-      </w:r>
-    </w:p>
-    <w:p>
-      <w:pPr>
-        <w:pStyle w:val="ListParagraph"/>
-        <w:numPr>
-          <w:ilvl w:val="0"/>
-          <w:numId w:val="2"/>
-        </w:numPr>
-      </w:pPr>
-      <w:r>
-        <w:t>Analytics &amp; Telemetry</w:t>
-      </w:r>
-    </w:p>
-    <w:p>
-      <w:pPr>
-        <w:pStyle w:val="ListParagraph"/>
-        <w:numPr>
-          <w:ilvl w:val="0"/>
-          <w:numId w:val="2"/>
-        </w:numPr>
-      </w:pPr>
-      <w:r>
-        <w:t>Security &amp; Permissions</w:t>
-      </w:r>
-    </w:p>
-    <w:p>
-      <w:pPr>
-        <w:pStyle w:val="ListParagraph"/>
-        <w:numPr>
-          <w:ilvl w:val="1"/>
-          <w:numId w:val="2"/>
-        </w:numPr>
-      </w:pPr>
-      <w:r>
-        <w:t>Single Sign on, Oath2, Active Directory</w:t>
-      </w:r>
-    </w:p>
-    <w:p>
-      <w:pPr>
-        <w:pStyle w:val="ListParagraph"/>
-        <w:numPr>
-          <w:ilvl w:val="1"/>
-          <w:numId w:val="2"/>
-        </w:numPr>
-      </w:pPr>
-      <w:r>
-        <w:t>DMZ zones</w:t>
-      </w:r>
-    </w:p>
-    <w:p>
-      <w:pPr>
-        <w:pStyle w:val="ListParagraph"/>
-        <w:numPr>
-          <w:ilvl w:val="1"/>
-          <w:numId w:val="2"/>
-        </w:numPr>
-      </w:pPr>
-      <w:r>
-        <w:t>Firewall</w:t>
-      </w:r>
-    </w:p>
-    <w:p>
-      <w:r>
-        <w:tab/>
-      </w:r>
-    </w:p>
-    <w:p>
-      <w:r>
-        <w:tab/>
-      </w:r>
-    </w:p>
+        <w:drawing>
+          <wp:inline distT="0" distB="0" distL="0" distR="0" wp14:anchorId="1D24CDFD" wp14:editId="141E1BE8">
+            <wp:extent cx="5943600" cy="8024495"/>
+            <wp:effectExtent l="0" t="0" r="0" b="1905"/>
+            <wp:docPr id="1" name="Picture 1"/>
+            <wp:cNvGraphicFramePr>
+              <a:graphicFrameLocks xmlns:a="http://schemas.openxmlformats.org/drawingml/2006/main" noChangeAspect="1"/>
+            </wp:cNvGraphicFramePr>
+            <a:graphic xmlns:a="http://schemas.openxmlformats.org/drawingml/2006/main">
+              <a:graphicData uri="http://schemas.openxmlformats.org/drawingml/2006/picture">
+                <pic:pic xmlns:pic="http://schemas.openxmlformats.org/drawingml/2006/picture">
+                  <pic:nvPicPr>
+                    <pic:cNvPr id="1" name="687474703a2f2f692e696d6775722e636f6d2f6a6a3341354e382e706e67.png"/>
+                    <pic:cNvPicPr/>
+                  </pic:nvPicPr>
+                  <pic:blipFill>
+                    <a:blip r:embed="rId6">
+                      <a:extLst>
+                        <a:ext uri="{28A0092B-C50C-407E-A947-70E740481C1C}">
+                          <a14:useLocalDpi xmlns:a14="http://schemas.microsoft.com/office/drawing/2010/main" val="0"/>
+                        </a:ext>
+                      </a:extLst>
+                    </a:blip>
+                    <a:stretch>
+                      <a:fillRect/>
+                    </a:stretch>
+                  </pic:blipFill>
+                  <pic:spPr>
+                    <a:xfrm>
+                      <a:off x="0" y="0"/>
+                      <a:ext cx="5943600" cy="8024495"/>
+                    </a:xfrm>
+                    <a:prstGeom prst="rect">
+                      <a:avLst/>
+                    </a:prstGeom>
+                  </pic:spPr>
+                </pic:pic>
+              </a:graphicData>
+            </a:graphic>
+          </wp:inline>
+        </w:drawing>
+      </w:r>
+    </w:p>
+    <w:p/>
+    <w:p/>
     <w:p/>
     <w:p/>
     <w:p/>
@@ -749,7 +936,7 @@
     </w:p>
     <w:p/>
     <w:p>
-      <w:hyperlink r:id="rId5" w:history="1">
+      <w:hyperlink r:id="rId7" w:history="1">
         <w:r>
           <w:rPr>
             <w:rStyle w:val="Hyperlink"/>
@@ -760,7 +947,7 @@
     </w:p>
     <w:p/>
     <w:p>
-      <w:hyperlink r:id="rId6" w:history="1">
+      <w:hyperlink r:id="rId8" w:history="1">
         <w:r>
           <w:rPr>
             <w:rStyle w:val="Hyperlink"/>
@@ -770,7 +957,7 @@
       </w:hyperlink>
     </w:p>
     <w:p>
-      <w:hyperlink r:id="rId7" w:history="1">
+      <w:hyperlink r:id="rId9" w:history="1">
         <w:r>
           <w:rPr>
             <w:rStyle w:val="Hyperlink"/>
@@ -781,7 +968,7 @@
     </w:p>
     <w:p/>
     <w:p>
-      <w:hyperlink r:id="rId8" w:history="1">
+      <w:hyperlink r:id="rId10" w:history="1">
         <w:r>
           <w:rPr>
             <w:rStyle w:val="Hyperlink"/>
@@ -791,7 +978,7 @@
       </w:hyperlink>
     </w:p>
     <w:p>
-      <w:hyperlink r:id="rId9" w:history="1">
+      <w:hyperlink r:id="rId11" w:history="1">
         <w:r>
           <w:rPr>
             <w:rStyle w:val="Hyperlink"/>
@@ -1711,6 +1898,16 @@
       <w:contextualSpacing/>
     </w:pPr>
   </w:style>
+  <w:style w:type="character" w:styleId="UnresolvedMention">
+    <w:name w:val="Unresolved Mention"/>
+    <w:basedOn w:val="DefaultParagraphFont"/>
+    <w:uiPriority w:val="99"/>
+    <w:rsid w:val="00CE6CD8"/>
+    <w:rPr>
+      <w:color w:val="808080"/>
+      <w:shd w:val="clear" w:color="auto" w:fill="E6E6E6"/>
+    </w:rPr>
+  </w:style>
 </w:styles>
 </file>
 

</xml_diff>

<commit_message>
Graph Valid Tree, Approach problems
</commit_message>
<xml_diff>
--- a/algorithms/src/resources/System design questions links.docx
+++ b/algorithms/src/resources/System design questions links.docx
@@ -214,21 +214,8 @@
           <w:numId w:val="2"/>
         </w:numPr>
       </w:pPr>
-      <w:proofErr w:type="spellStart"/>
-      <w:r>
-        <w:t>Api</w:t>
-      </w:r>
-      <w:proofErr w:type="spellEnd"/>
-      <w:r>
-        <w:t xml:space="preserve"> dev key – user accounts, </w:t>
-      </w:r>
-      <w:proofErr w:type="spellStart"/>
-      <w:r>
-        <w:t>etc</w:t>
-      </w:r>
-      <w:proofErr w:type="spellEnd"/>
-      <w:r>
-        <w:t xml:space="preserve"> to limit abuse</w:t>
+      <w:r>
+        <w:t>Api dev key – user accounts, etc to limit abuse</w:t>
       </w:r>
     </w:p>
     <w:p>
@@ -252,30 +239,20 @@
         </w:numPr>
       </w:pPr>
       <w:r>
-        <w:t xml:space="preserve">Relational vs </w:t>
-      </w:r>
-      <w:proofErr w:type="spellStart"/>
+        <w:t xml:space="preserve">Relational vs NoSql </w:t>
+      </w:r>
+    </w:p>
+    <w:p>
+      <w:pPr>
+        <w:pStyle w:val="ListParagraph"/>
+        <w:numPr>
+          <w:ilvl w:val="1"/>
+          <w:numId w:val="2"/>
+        </w:numPr>
+      </w:pPr>
       <w:r>
         <w:t>NoSql</w:t>
       </w:r>
-      <w:proofErr w:type="spellEnd"/>
-      <w:r>
-        <w:t xml:space="preserve"> </w:t>
-      </w:r>
-    </w:p>
-    <w:p>
-      <w:pPr>
-        <w:pStyle w:val="ListParagraph"/>
-        <w:numPr>
-          <w:ilvl w:val="1"/>
-          <w:numId w:val="2"/>
-        </w:numPr>
-      </w:pPr>
-      <w:proofErr w:type="spellStart"/>
-      <w:r>
-        <w:t>NoSql</w:t>
-      </w:r>
-      <w:proofErr w:type="spellEnd"/>
     </w:p>
     <w:p>
       <w:pPr>
@@ -285,11 +262,9 @@
           <w:numId w:val="2"/>
         </w:numPr>
       </w:pPr>
-      <w:proofErr w:type="spellStart"/>
       <w:r>
         <w:t>Hbase</w:t>
       </w:r>
-      <w:proofErr w:type="spellEnd"/>
     </w:p>
     <w:p>
       <w:pPr>
@@ -335,11 +310,9 @@
           <w:numId w:val="2"/>
         </w:numPr>
       </w:pPr>
-      <w:proofErr w:type="spellStart"/>
       <w:r>
         <w:t>Bigtable</w:t>
       </w:r>
-      <w:proofErr w:type="spellEnd"/>
     </w:p>
     <w:p>
       <w:pPr>
@@ -377,13 +350,8 @@
         <w:t>S3,</w:t>
       </w:r>
       <w:r>
-        <w:t xml:space="preserve"> HDFS </w:t>
-      </w:r>
-      <w:proofErr w:type="spellStart"/>
-      <w:r>
-        <w:t>etc</w:t>
-      </w:r>
-      <w:proofErr w:type="spellEnd"/>
+        <w:t xml:space="preserve"> HDFS etc</w:t>
+      </w:r>
     </w:p>
     <w:p>
       <w:pPr>
@@ -421,15 +389,7 @@
         <w:t>Individual Read write Servers / applications</w:t>
       </w:r>
       <w:r>
-        <w:t xml:space="preserve"> – </w:t>
-      </w:r>
-      <w:proofErr w:type="spellStart"/>
-      <w:r>
-        <w:t>Async</w:t>
-      </w:r>
-      <w:proofErr w:type="spellEnd"/>
-      <w:r>
-        <w:t xml:space="preserve"> Write / Operations</w:t>
+        <w:t xml:space="preserve"> – Async Write / Operations</w:t>
       </w:r>
     </w:p>
     <w:p>
@@ -450,21 +410,8 @@
         <w:t xml:space="preserve"> services</w:t>
       </w:r>
       <w:r>
-        <w:t xml:space="preserve"> - </w:t>
-      </w:r>
-      <w:proofErr w:type="spellStart"/>
-      <w:r>
-        <w:t>RabbitMQ</w:t>
-      </w:r>
-      <w:proofErr w:type="spellEnd"/>
-      <w:r>
-        <w:t xml:space="preserve">, </w:t>
-      </w:r>
-      <w:proofErr w:type="spellStart"/>
-      <w:r>
-        <w:t>GoogleRPC</w:t>
-      </w:r>
-      <w:proofErr w:type="spellEnd"/>
+        <w:t xml:space="preserve"> - RabbitMQ, GoogleRPC</w:t>
+      </w:r>
     </w:p>
     <w:p>
       <w:pPr>
@@ -586,13 +533,8 @@
         </w:numPr>
       </w:pPr>
       <w:r>
-        <w:t xml:space="preserve">Pig, Hive </w:t>
-      </w:r>
-      <w:proofErr w:type="spellStart"/>
-      <w:r>
-        <w:t>etc</w:t>
-      </w:r>
-      <w:proofErr w:type="spellEnd"/>
+        <w:t>Pig, Hive etc</w:t>
+      </w:r>
     </w:p>
     <w:p>
       <w:pPr>
@@ -633,13 +575,8 @@
         <w:t>-</w:t>
       </w:r>
       <w:r>
-        <w:t xml:space="preserve">cache, </w:t>
-      </w:r>
-      <w:proofErr w:type="spellStart"/>
-      <w:r>
-        <w:t>Redis</w:t>
-      </w:r>
-      <w:proofErr w:type="spellEnd"/>
+        <w:t>cache, Redis</w:t>
+      </w:r>
     </w:p>
     <w:p>
       <w:pPr>
@@ -680,11 +617,9 @@
           <w:numId w:val="2"/>
         </w:numPr>
       </w:pPr>
-      <w:proofErr w:type="spellStart"/>
       <w:r>
         <w:t>Ngnix</w:t>
       </w:r>
-      <w:proofErr w:type="spellEnd"/>
     </w:p>
     <w:p>
       <w:pPr>
@@ -697,8 +632,6 @@
       <w:r>
         <w:t>SSL encryption URL</w:t>
       </w:r>
-      <w:bookmarkStart w:id="0" w:name="_GoBack"/>
-      <w:bookmarkEnd w:id="0"/>
     </w:p>
     <w:p>
       <w:pPr>
@@ -855,7 +788,7 @@
       </w:r>
     </w:p>
     <w:p>
-      <w:hyperlink r:id="rId5" w:history="1">
+      <w:hyperlink r:id="rId5" w:anchor="system-design-topics-start-here" w:history="1">
         <w:r>
           <w:rPr>
             <w:rStyle w:val="Hyperlink"/>
@@ -1017,6 +950,108 @@
     <w:p/>
     <w:p/>
     <w:p/>
+    <w:p>
+      <w:r>
+        <w:rPr>
+          <w:b/>
+          <w:u w:val="single"/>
+        </w:rPr>
+        <w:lastRenderedPageBreak/>
+        <w:t>Approaching a coding question:</w:t>
+      </w:r>
+    </w:p>
+    <w:p/>
+    <w:p>
+      <w:pPr>
+        <w:pStyle w:val="ListParagraph"/>
+        <w:numPr>
+          <w:ilvl w:val="0"/>
+          <w:numId w:val="6"/>
+        </w:numPr>
+      </w:pPr>
+      <w:r>
+        <w:t>Don’t jump to Solve the question since you have seen it before!!</w:t>
+      </w:r>
+    </w:p>
+    <w:p>
+      <w:pPr>
+        <w:pStyle w:val="ListParagraph"/>
+        <w:numPr>
+          <w:ilvl w:val="0"/>
+          <w:numId w:val="6"/>
+        </w:numPr>
+      </w:pPr>
+      <w:r>
+        <w:t>Clarify and understand the question.</w:t>
+      </w:r>
+    </w:p>
+    <w:p>
+      <w:pPr>
+        <w:pStyle w:val="ListParagraph"/>
+        <w:numPr>
+          <w:ilvl w:val="1"/>
+          <w:numId w:val="6"/>
+        </w:numPr>
+      </w:pPr>
+      <w:r>
+        <w:t>Write the API signature</w:t>
+      </w:r>
+    </w:p>
+    <w:p>
+      <w:pPr>
+        <w:pStyle w:val="ListParagraph"/>
+        <w:numPr>
+          <w:ilvl w:val="1"/>
+          <w:numId w:val="6"/>
+        </w:numPr>
+      </w:pPr>
+      <w:r>
+        <w:t>Come up with example inputs, output.</w:t>
+      </w:r>
+    </w:p>
+    <w:p>
+      <w:pPr>
+        <w:pStyle w:val="ListParagraph"/>
+        <w:numPr>
+          <w:ilvl w:val="0"/>
+          <w:numId w:val="6"/>
+        </w:numPr>
+      </w:pPr>
+      <w:r>
+        <w:t>Talk about brute force algorithm</w:t>
+      </w:r>
+    </w:p>
+    <w:p>
+      <w:pPr>
+        <w:pStyle w:val="ListParagraph"/>
+        <w:numPr>
+          <w:ilvl w:val="0"/>
+          <w:numId w:val="6"/>
+        </w:numPr>
+      </w:pPr>
+      <w:r>
+        <w:t>Talk about improving it</w:t>
+      </w:r>
+      <w:bookmarkStart w:id="0" w:name="_GoBack"/>
+      <w:bookmarkEnd w:id="0"/>
+    </w:p>
+    <w:p>
+      <w:pPr>
+        <w:rPr>
+          <w:b/>
+          <w:u w:val="single"/>
+        </w:rPr>
+      </w:pPr>
+    </w:p>
+    <w:p>
+      <w:pPr>
+        <w:pStyle w:val="ListParagraph"/>
+        <w:rPr>
+          <w:b/>
+          <w:u w:val="single"/>
+        </w:rPr>
+      </w:pPr>
+    </w:p>
     <w:p/>
     <w:sectPr>
       <w:pgSz w:w="12240" w:h="15840"/>
@@ -1232,6 +1267,184 @@
     </w:lvl>
   </w:abstractNum>
   <w:abstractNum w:abstractNumId="2" w15:restartNumberingAfterBreak="0">
+    <w:nsid w:val="2A3E4105"/>
+    <w:multiLevelType w:val="hybridMultilevel"/>
+    <w:tmpl w:val="D69CD6AA"/>
+    <w:lvl w:ilvl="0" w:tplc="0409000F">
+      <w:start w:val="1"/>
+      <w:numFmt w:val="decimal"/>
+      <w:lvlText w:val="%1."/>
+      <w:lvlJc w:val="left"/>
+      <w:pPr>
+        <w:ind w:left="720" w:hanging="360"/>
+      </w:pPr>
+      <w:rPr>
+        <w:rFonts w:hint="default"/>
+      </w:rPr>
+    </w:lvl>
+    <w:lvl w:ilvl="1" w:tplc="04090019" w:tentative="1">
+      <w:start w:val="1"/>
+      <w:numFmt w:val="lowerLetter"/>
+      <w:lvlText w:val="%2."/>
+      <w:lvlJc w:val="left"/>
+      <w:pPr>
+        <w:ind w:left="1440" w:hanging="360"/>
+      </w:pPr>
+    </w:lvl>
+    <w:lvl w:ilvl="2" w:tplc="0409001B" w:tentative="1">
+      <w:start w:val="1"/>
+      <w:numFmt w:val="lowerRoman"/>
+      <w:lvlText w:val="%3."/>
+      <w:lvlJc w:val="right"/>
+      <w:pPr>
+        <w:ind w:left="2160" w:hanging="180"/>
+      </w:pPr>
+    </w:lvl>
+    <w:lvl w:ilvl="3" w:tplc="0409000F" w:tentative="1">
+      <w:start w:val="1"/>
+      <w:numFmt w:val="decimal"/>
+      <w:lvlText w:val="%4."/>
+      <w:lvlJc w:val="left"/>
+      <w:pPr>
+        <w:ind w:left="2880" w:hanging="360"/>
+      </w:pPr>
+    </w:lvl>
+    <w:lvl w:ilvl="4" w:tplc="04090019" w:tentative="1">
+      <w:start w:val="1"/>
+      <w:numFmt w:val="lowerLetter"/>
+      <w:lvlText w:val="%5."/>
+      <w:lvlJc w:val="left"/>
+      <w:pPr>
+        <w:ind w:left="3600" w:hanging="360"/>
+      </w:pPr>
+    </w:lvl>
+    <w:lvl w:ilvl="5" w:tplc="0409001B" w:tentative="1">
+      <w:start w:val="1"/>
+      <w:numFmt w:val="lowerRoman"/>
+      <w:lvlText w:val="%6."/>
+      <w:lvlJc w:val="right"/>
+      <w:pPr>
+        <w:ind w:left="4320" w:hanging="180"/>
+      </w:pPr>
+    </w:lvl>
+    <w:lvl w:ilvl="6" w:tplc="0409000F" w:tentative="1">
+      <w:start w:val="1"/>
+      <w:numFmt w:val="decimal"/>
+      <w:lvlText w:val="%7."/>
+      <w:lvlJc w:val="left"/>
+      <w:pPr>
+        <w:ind w:left="5040" w:hanging="360"/>
+      </w:pPr>
+    </w:lvl>
+    <w:lvl w:ilvl="7" w:tplc="04090019" w:tentative="1">
+      <w:start w:val="1"/>
+      <w:numFmt w:val="lowerLetter"/>
+      <w:lvlText w:val="%8."/>
+      <w:lvlJc w:val="left"/>
+      <w:pPr>
+        <w:ind w:left="5760" w:hanging="360"/>
+      </w:pPr>
+    </w:lvl>
+    <w:lvl w:ilvl="8" w:tplc="0409001B" w:tentative="1">
+      <w:start w:val="1"/>
+      <w:numFmt w:val="lowerRoman"/>
+      <w:lvlText w:val="%9."/>
+      <w:lvlJc w:val="right"/>
+      <w:pPr>
+        <w:ind w:left="6480" w:hanging="180"/>
+      </w:pPr>
+    </w:lvl>
+  </w:abstractNum>
+  <w:abstractNum w:abstractNumId="3" w15:restartNumberingAfterBreak="0">
+    <w:nsid w:val="32F93410"/>
+    <w:multiLevelType w:val="hybridMultilevel"/>
+    <w:tmpl w:val="C5AE3F0C"/>
+    <w:lvl w:ilvl="0" w:tplc="0409000F">
+      <w:start w:val="1"/>
+      <w:numFmt w:val="decimal"/>
+      <w:lvlText w:val="%1."/>
+      <w:lvlJc w:val="left"/>
+      <w:pPr>
+        <w:ind w:left="720" w:hanging="360"/>
+      </w:pPr>
+      <w:rPr>
+        <w:rFonts w:hint="default"/>
+      </w:rPr>
+    </w:lvl>
+    <w:lvl w:ilvl="1" w:tplc="04090019">
+      <w:start w:val="1"/>
+      <w:numFmt w:val="lowerLetter"/>
+      <w:lvlText w:val="%2."/>
+      <w:lvlJc w:val="left"/>
+      <w:pPr>
+        <w:ind w:left="1440" w:hanging="360"/>
+      </w:pPr>
+    </w:lvl>
+    <w:lvl w:ilvl="2" w:tplc="0409001B" w:tentative="1">
+      <w:start w:val="1"/>
+      <w:numFmt w:val="lowerRoman"/>
+      <w:lvlText w:val="%3."/>
+      <w:lvlJc w:val="right"/>
+      <w:pPr>
+        <w:ind w:left="2160" w:hanging="180"/>
+      </w:pPr>
+    </w:lvl>
+    <w:lvl w:ilvl="3" w:tplc="0409000F" w:tentative="1">
+      <w:start w:val="1"/>
+      <w:numFmt w:val="decimal"/>
+      <w:lvlText w:val="%4."/>
+      <w:lvlJc w:val="left"/>
+      <w:pPr>
+        <w:ind w:left="2880" w:hanging="360"/>
+      </w:pPr>
+    </w:lvl>
+    <w:lvl w:ilvl="4" w:tplc="04090019" w:tentative="1">
+      <w:start w:val="1"/>
+      <w:numFmt w:val="lowerLetter"/>
+      <w:lvlText w:val="%5."/>
+      <w:lvlJc w:val="left"/>
+      <w:pPr>
+        <w:ind w:left="3600" w:hanging="360"/>
+      </w:pPr>
+    </w:lvl>
+    <w:lvl w:ilvl="5" w:tplc="0409001B" w:tentative="1">
+      <w:start w:val="1"/>
+      <w:numFmt w:val="lowerRoman"/>
+      <w:lvlText w:val="%6."/>
+      <w:lvlJc w:val="right"/>
+      <w:pPr>
+        <w:ind w:left="4320" w:hanging="180"/>
+      </w:pPr>
+    </w:lvl>
+    <w:lvl w:ilvl="6" w:tplc="0409000F" w:tentative="1">
+      <w:start w:val="1"/>
+      <w:numFmt w:val="decimal"/>
+      <w:lvlText w:val="%7."/>
+      <w:lvlJc w:val="left"/>
+      <w:pPr>
+        <w:ind w:left="5040" w:hanging="360"/>
+      </w:pPr>
+    </w:lvl>
+    <w:lvl w:ilvl="7" w:tplc="04090019" w:tentative="1">
+      <w:start w:val="1"/>
+      <w:numFmt w:val="lowerLetter"/>
+      <w:lvlText w:val="%8."/>
+      <w:lvlJc w:val="left"/>
+      <w:pPr>
+        <w:ind w:left="5760" w:hanging="360"/>
+      </w:pPr>
+    </w:lvl>
+    <w:lvl w:ilvl="8" w:tplc="0409001B" w:tentative="1">
+      <w:start w:val="1"/>
+      <w:numFmt w:val="lowerRoman"/>
+      <w:lvlText w:val="%9."/>
+      <w:lvlJc w:val="right"/>
+      <w:pPr>
+        <w:ind w:left="6480" w:hanging="180"/>
+      </w:pPr>
+    </w:lvl>
+  </w:abstractNum>
+  <w:abstractNum w:abstractNumId="4" w15:restartNumberingAfterBreak="0">
     <w:nsid w:val="48E94F4A"/>
     <w:multiLevelType w:val="hybridMultilevel"/>
     <w:tmpl w:val="079C67E6"/>
@@ -1344,7 +1557,7 @@
       </w:rPr>
     </w:lvl>
   </w:abstractNum>
-  <w:abstractNum w:abstractNumId="3" w15:restartNumberingAfterBreak="0">
+  <w:abstractNum w:abstractNumId="5" w15:restartNumberingAfterBreak="0">
     <w:nsid w:val="56820E00"/>
     <w:multiLevelType w:val="hybridMultilevel"/>
     <w:tmpl w:val="8BA0F3F4"/>
@@ -1437,9 +1650,15 @@
     <w:abstractNumId w:val="1"/>
   </w:num>
   <w:num w:numId="3">
+    <w:abstractNumId w:val="4"/>
+  </w:num>
+  <w:num w:numId="4">
+    <w:abstractNumId w:val="5"/>
+  </w:num>
+  <w:num w:numId="5">
     <w:abstractNumId w:val="2"/>
   </w:num>
-  <w:num w:numId="4">
+  <w:num w:numId="6">
     <w:abstractNumId w:val="3"/>
   </w:num>
 </w:numbering>
@@ -1837,6 +2056,48 @@
     <w:name w:val="Normal"/>
     <w:qFormat/>
   </w:style>
+  <w:style w:type="paragraph" w:styleId="Heading2">
+    <w:name w:val="heading 2"/>
+    <w:basedOn w:val="Normal"/>
+    <w:next w:val="Normal"/>
+    <w:link w:val="Heading2Char"/>
+    <w:uiPriority w:val="9"/>
+    <w:unhideWhenUsed/>
+    <w:qFormat/>
+    <w:rsid w:val="00543F2A"/>
+    <w:pPr>
+      <w:keepNext/>
+      <w:keepLines/>
+      <w:spacing w:before="40"/>
+      <w:outlineLvl w:val="1"/>
+    </w:pPr>
+    <w:rPr>
+      <w:rFonts w:asciiTheme="majorHAnsi" w:eastAsiaTheme="majorEastAsia" w:hAnsiTheme="majorHAnsi" w:cstheme="majorBidi"/>
+      <w:color w:val="2F5496" w:themeColor="accent1" w:themeShade="BF"/>
+      <w:sz w:val="26"/>
+      <w:szCs w:val="26"/>
+    </w:rPr>
+  </w:style>
+  <w:style w:type="paragraph" w:styleId="Heading3">
+    <w:name w:val="heading 3"/>
+    <w:basedOn w:val="Normal"/>
+    <w:next w:val="Normal"/>
+    <w:link w:val="Heading3Char"/>
+    <w:uiPriority w:val="9"/>
+    <w:unhideWhenUsed/>
+    <w:qFormat/>
+    <w:rsid w:val="00543F2A"/>
+    <w:pPr>
+      <w:keepNext/>
+      <w:keepLines/>
+      <w:spacing w:before="40"/>
+      <w:outlineLvl w:val="2"/>
+    </w:pPr>
+    <w:rPr>
+      <w:rFonts w:asciiTheme="majorHAnsi" w:eastAsiaTheme="majorEastAsia" w:hAnsiTheme="majorHAnsi" w:cstheme="majorBidi"/>
+      <w:color w:val="1F3763" w:themeColor="accent1" w:themeShade="7F"/>
+    </w:rPr>
+  </w:style>
   <w:style w:type="character" w:default="1" w:styleId="DefaultParagraphFont">
     <w:name w:val="Default Paragraph Font"/>
     <w:uiPriority w:val="1"/>
@@ -1906,6 +2167,99 @@
     <w:rPr>
       <w:color w:val="808080"/>
       <w:shd w:val="clear" w:color="auto" w:fill="E6E6E6"/>
+    </w:rPr>
+  </w:style>
+  <w:style w:type="paragraph" w:styleId="Title">
+    <w:name w:val="Title"/>
+    <w:basedOn w:val="Normal"/>
+    <w:next w:val="Normal"/>
+    <w:link w:val="TitleChar"/>
+    <w:uiPriority w:val="10"/>
+    <w:qFormat/>
+    <w:rsid w:val="00543F2A"/>
+    <w:pPr>
+      <w:contextualSpacing/>
+    </w:pPr>
+    <w:rPr>
+      <w:rFonts w:asciiTheme="majorHAnsi" w:eastAsiaTheme="majorEastAsia" w:hAnsiTheme="majorHAnsi" w:cstheme="majorBidi"/>
+      <w:spacing w:val="-10"/>
+      <w:kern w:val="28"/>
+      <w:sz w:val="56"/>
+      <w:szCs w:val="56"/>
+    </w:rPr>
+  </w:style>
+  <w:style w:type="character" w:customStyle="1" w:styleId="TitleChar">
+    <w:name w:val="Title Char"/>
+    <w:basedOn w:val="DefaultParagraphFont"/>
+    <w:link w:val="Title"/>
+    <w:uiPriority w:val="10"/>
+    <w:rsid w:val="00543F2A"/>
+    <w:rPr>
+      <w:rFonts w:asciiTheme="majorHAnsi" w:eastAsiaTheme="majorEastAsia" w:hAnsiTheme="majorHAnsi" w:cstheme="majorBidi"/>
+      <w:spacing w:val="-10"/>
+      <w:kern w:val="28"/>
+      <w:sz w:val="56"/>
+      <w:szCs w:val="56"/>
+    </w:rPr>
+  </w:style>
+  <w:style w:type="paragraph" w:styleId="Subtitle">
+    <w:name w:val="Subtitle"/>
+    <w:basedOn w:val="Normal"/>
+    <w:next w:val="Normal"/>
+    <w:link w:val="SubtitleChar"/>
+    <w:uiPriority w:val="11"/>
+    <w:qFormat/>
+    <w:rsid w:val="00543F2A"/>
+    <w:pPr>
+      <w:numPr>
+        <w:ilvl w:val="1"/>
+      </w:numPr>
+      <w:spacing w:after="160"/>
+    </w:pPr>
+    <w:rPr>
+      <w:rFonts w:eastAsiaTheme="minorEastAsia"/>
+      <w:color w:val="5A5A5A" w:themeColor="text1" w:themeTint="A5"/>
+      <w:spacing w:val="15"/>
+      <w:sz w:val="22"/>
+      <w:szCs w:val="22"/>
+    </w:rPr>
+  </w:style>
+  <w:style w:type="character" w:customStyle="1" w:styleId="SubtitleChar">
+    <w:name w:val="Subtitle Char"/>
+    <w:basedOn w:val="DefaultParagraphFont"/>
+    <w:link w:val="Subtitle"/>
+    <w:uiPriority w:val="11"/>
+    <w:rsid w:val="00543F2A"/>
+    <w:rPr>
+      <w:rFonts w:eastAsiaTheme="minorEastAsia"/>
+      <w:color w:val="5A5A5A" w:themeColor="text1" w:themeTint="A5"/>
+      <w:spacing w:val="15"/>
+      <w:sz w:val="22"/>
+      <w:szCs w:val="22"/>
+    </w:rPr>
+  </w:style>
+  <w:style w:type="character" w:customStyle="1" w:styleId="Heading2Char">
+    <w:name w:val="Heading 2 Char"/>
+    <w:basedOn w:val="DefaultParagraphFont"/>
+    <w:link w:val="Heading2"/>
+    <w:uiPriority w:val="9"/>
+    <w:rsid w:val="00543F2A"/>
+    <w:rPr>
+      <w:rFonts w:asciiTheme="majorHAnsi" w:eastAsiaTheme="majorEastAsia" w:hAnsiTheme="majorHAnsi" w:cstheme="majorBidi"/>
+      <w:color w:val="2F5496" w:themeColor="accent1" w:themeShade="BF"/>
+      <w:sz w:val="26"/>
+      <w:szCs w:val="26"/>
+    </w:rPr>
+  </w:style>
+  <w:style w:type="character" w:customStyle="1" w:styleId="Heading3Char">
+    <w:name w:val="Heading 3 Char"/>
+    <w:basedOn w:val="DefaultParagraphFont"/>
+    <w:link w:val="Heading3"/>
+    <w:uiPriority w:val="9"/>
+    <w:rsid w:val="00543F2A"/>
+    <w:rPr>
+      <w:rFonts w:asciiTheme="majorHAnsi" w:eastAsiaTheme="majorEastAsia" w:hAnsiTheme="majorHAnsi" w:cstheme="majorBidi"/>
+      <w:color w:val="1F3763" w:themeColor="accent1" w:themeShade="7F"/>
     </w:rPr>
   </w:style>
 </w:styles>

</xml_diff>

<commit_message>
Adding system design questions
</commit_message>
<xml_diff>
--- a/algorithms/src/resources/System design questions links.docx
+++ b/algorithms/src/resources/System design questions links.docx
@@ -214,8 +214,21 @@
           <w:numId w:val="2"/>
         </w:numPr>
       </w:pPr>
-      <w:r>
-        <w:t>Api dev key – user accounts, etc to limit abuse</w:t>
+      <w:proofErr w:type="spellStart"/>
+      <w:r>
+        <w:t>Api</w:t>
+      </w:r>
+      <w:proofErr w:type="spellEnd"/>
+      <w:r>
+        <w:t xml:space="preserve"> dev key – user accounts, </w:t>
+      </w:r>
+      <w:proofErr w:type="spellStart"/>
+      <w:r>
+        <w:t>etc</w:t>
+      </w:r>
+      <w:proofErr w:type="spellEnd"/>
+      <w:r>
+        <w:t xml:space="preserve"> to limit abuse</w:t>
       </w:r>
     </w:p>
     <w:p>
@@ -239,20 +252,30 @@
         </w:numPr>
       </w:pPr>
       <w:r>
-        <w:t xml:space="preserve">Relational vs NoSql </w:t>
-      </w:r>
-    </w:p>
-    <w:p>
-      <w:pPr>
-        <w:pStyle w:val="ListParagraph"/>
-        <w:numPr>
-          <w:ilvl w:val="1"/>
-          <w:numId w:val="2"/>
-        </w:numPr>
-      </w:pPr>
+        <w:t xml:space="preserve">Relational vs </w:t>
+      </w:r>
+      <w:proofErr w:type="spellStart"/>
       <w:r>
         <w:t>NoSql</w:t>
       </w:r>
+      <w:proofErr w:type="spellEnd"/>
+      <w:r>
+        <w:t xml:space="preserve"> </w:t>
+      </w:r>
+    </w:p>
+    <w:p>
+      <w:pPr>
+        <w:pStyle w:val="ListParagraph"/>
+        <w:numPr>
+          <w:ilvl w:val="1"/>
+          <w:numId w:val="2"/>
+        </w:numPr>
+      </w:pPr>
+      <w:proofErr w:type="spellStart"/>
+      <w:r>
+        <w:t>NoSql</w:t>
+      </w:r>
+      <w:proofErr w:type="spellEnd"/>
     </w:p>
     <w:p>
       <w:pPr>
@@ -262,9 +285,11 @@
           <w:numId w:val="2"/>
         </w:numPr>
       </w:pPr>
+      <w:proofErr w:type="spellStart"/>
       <w:r>
         <w:t>Hbase</w:t>
       </w:r>
+      <w:proofErr w:type="spellEnd"/>
     </w:p>
     <w:p>
       <w:pPr>
@@ -310,9 +335,11 @@
           <w:numId w:val="2"/>
         </w:numPr>
       </w:pPr>
+      <w:proofErr w:type="spellStart"/>
       <w:r>
         <w:t>Bigtable</w:t>
       </w:r>
+      <w:proofErr w:type="spellEnd"/>
     </w:p>
     <w:p>
       <w:pPr>
@@ -350,8 +377,13 @@
         <w:t>S3,</w:t>
       </w:r>
       <w:r>
-        <w:t xml:space="preserve"> HDFS etc</w:t>
-      </w:r>
+        <w:t xml:space="preserve"> HDFS </w:t>
+      </w:r>
+      <w:proofErr w:type="spellStart"/>
+      <w:r>
+        <w:t>etc</w:t>
+      </w:r>
+      <w:proofErr w:type="spellEnd"/>
     </w:p>
     <w:p>
       <w:pPr>
@@ -389,7 +421,15 @@
         <w:t>Individual Read write Servers / applications</w:t>
       </w:r>
       <w:r>
-        <w:t xml:space="preserve"> – Async Write / Operations</w:t>
+        <w:t xml:space="preserve"> – </w:t>
+      </w:r>
+      <w:proofErr w:type="spellStart"/>
+      <w:r>
+        <w:t>Async</w:t>
+      </w:r>
+      <w:proofErr w:type="spellEnd"/>
+      <w:r>
+        <w:t xml:space="preserve"> Write / Operations</w:t>
       </w:r>
     </w:p>
     <w:p>
@@ -410,8 +450,21 @@
         <w:t xml:space="preserve"> services</w:t>
       </w:r>
       <w:r>
-        <w:t xml:space="preserve"> - RabbitMQ, GoogleRPC</w:t>
-      </w:r>
+        <w:t xml:space="preserve"> - </w:t>
+      </w:r>
+      <w:proofErr w:type="spellStart"/>
+      <w:r>
+        <w:t>RabbitMQ</w:t>
+      </w:r>
+      <w:proofErr w:type="spellEnd"/>
+      <w:r>
+        <w:t xml:space="preserve">, </w:t>
+      </w:r>
+      <w:proofErr w:type="spellStart"/>
+      <w:r>
+        <w:t>GoogleRPC</w:t>
+      </w:r>
+      <w:proofErr w:type="spellEnd"/>
     </w:p>
     <w:p>
       <w:pPr>
@@ -533,8 +586,13 @@
         </w:numPr>
       </w:pPr>
       <w:r>
-        <w:t>Pig, Hive etc</w:t>
-      </w:r>
+        <w:t xml:space="preserve">Pig, Hive </w:t>
+      </w:r>
+      <w:proofErr w:type="spellStart"/>
+      <w:r>
+        <w:t>etc</w:t>
+      </w:r>
+      <w:proofErr w:type="spellEnd"/>
     </w:p>
     <w:p>
       <w:pPr>
@@ -575,8 +633,13 @@
         <w:t>-</w:t>
       </w:r>
       <w:r>
-        <w:t>cache, Redis</w:t>
-      </w:r>
+        <w:t xml:space="preserve">cache, </w:t>
+      </w:r>
+      <w:proofErr w:type="spellStart"/>
+      <w:r>
+        <w:t>Redis</w:t>
+      </w:r>
+      <w:proofErr w:type="spellEnd"/>
     </w:p>
     <w:p>
       <w:pPr>
@@ -617,9 +680,11 @@
           <w:numId w:val="2"/>
         </w:numPr>
       </w:pPr>
+      <w:proofErr w:type="spellStart"/>
       <w:r>
         <w:t>Ngnix</w:t>
       </w:r>
+      <w:proofErr w:type="spellEnd"/>
     </w:p>
     <w:p>
       <w:pPr>
@@ -849,9 +914,496 @@
     </w:p>
     <w:p/>
     <w:p/>
-    <w:p/>
-    <w:p/>
-    <w:p/>
+    <w:p>
+      <w:bookmarkStart w:id="0" w:name="_GoBack"/>
+      <w:bookmarkEnd w:id="0"/>
+    </w:p>
+    <w:p/>
+    <w:p>
+      <w:pPr>
+        <w:rPr>
+          <w:b/>
+          <w:u w:val="single"/>
+        </w:rPr>
+      </w:pPr>
+      <w:r>
+        <w:rPr>
+          <w:b/>
+          <w:u w:val="single"/>
+        </w:rPr>
+        <w:t>System Design Pillars:</w:t>
+      </w:r>
+    </w:p>
+    <w:p>
+      <w:pPr>
+        <w:rPr>
+          <w:b/>
+          <w:u w:val="single"/>
+        </w:rPr>
+      </w:pPr>
+    </w:p>
+    <w:tbl>
+      <w:tblPr>
+        <w:tblW w:w="9270" w:type="dxa"/>
+        <w:tblInd w:w="-3" w:type="dxa"/>
+        <w:tblCellMar>
+          <w:top w:w="15" w:type="dxa"/>
+          <w:left w:w="15" w:type="dxa"/>
+          <w:bottom w:w="15" w:type="dxa"/>
+          <w:right w:w="15" w:type="dxa"/>
+        </w:tblCellMar>
+        <w:tblLook w:val="04A0" w:firstRow="1" w:lastRow="0" w:firstColumn="1" w:lastColumn="0" w:noHBand="0" w:noVBand="1"/>
+      </w:tblPr>
+      <w:tblGrid>
+        <w:gridCol w:w="1733"/>
+        <w:gridCol w:w="7537"/>
+      </w:tblGrid>
+      <w:tr>
+        <w:trPr>
+          <w:trHeight w:val="309"/>
+          <w:tblHeader/>
+        </w:trPr>
+        <w:tc>
+          <w:tcPr>
+            <w:tcW w:w="0" w:type="auto"/>
+            <w:tcBorders>
+              <w:top w:val="single" w:sz="2" w:space="0" w:color="E3E3E3"/>
+              <w:left w:val="single" w:sz="2" w:space="0" w:color="E3E3E3"/>
+              <w:bottom w:val="single" w:sz="6" w:space="0" w:color="E3E3E3"/>
+              <w:right w:val="single" w:sz="2" w:space="0" w:color="E3E3E3"/>
+            </w:tcBorders>
+            <w:tcMar>
+              <w:top w:w="180" w:type="dxa"/>
+              <w:left w:w="240" w:type="dxa"/>
+              <w:bottom w:w="180" w:type="dxa"/>
+              <w:right w:w="240" w:type="dxa"/>
+            </w:tcMar>
+            <w:vAlign w:val="bottom"/>
+            <w:hideMark/>
+          </w:tcPr>
+          <w:p>
+            <w:pPr>
+              <w:rPr>
+                <w:rFonts w:ascii="Helvetica Neue" w:eastAsia="Times New Roman" w:hAnsi="Helvetica Neue" w:cs="Times New Roman"/>
+              </w:rPr>
+            </w:pPr>
+            <w:r>
+              <w:rPr>
+                <w:rFonts w:ascii="Helvetica Neue" w:eastAsia="Times New Roman" w:hAnsi="Helvetica Neue" w:cs="Times New Roman"/>
+              </w:rPr>
+              <w:t>Pillar</w:t>
+            </w:r>
+          </w:p>
+        </w:tc>
+        <w:tc>
+          <w:tcPr>
+            <w:tcW w:w="7537" w:type="dxa"/>
+            <w:tcBorders>
+              <w:top w:val="single" w:sz="2" w:space="0" w:color="E3E3E3"/>
+              <w:left w:val="single" w:sz="2" w:space="0" w:color="E3E3E3"/>
+              <w:bottom w:val="single" w:sz="6" w:space="0" w:color="E3E3E3"/>
+              <w:right w:val="single" w:sz="2" w:space="0" w:color="E3E3E3"/>
+            </w:tcBorders>
+            <w:tcMar>
+              <w:top w:w="180" w:type="dxa"/>
+              <w:left w:w="240" w:type="dxa"/>
+              <w:bottom w:w="180" w:type="dxa"/>
+              <w:right w:w="240" w:type="dxa"/>
+            </w:tcMar>
+            <w:vAlign w:val="bottom"/>
+            <w:hideMark/>
+          </w:tcPr>
+          <w:p>
+            <w:pPr>
+              <w:rPr>
+                <w:rFonts w:ascii="Helvetica Neue" w:eastAsia="Times New Roman" w:hAnsi="Helvetica Neue" w:cs="Times New Roman"/>
+              </w:rPr>
+            </w:pPr>
+            <w:r>
+              <w:rPr>
+                <w:rFonts w:ascii="Helvetica Neue" w:eastAsia="Times New Roman" w:hAnsi="Helvetica Neue" w:cs="Times New Roman"/>
+              </w:rPr>
+              <w:t>Description</w:t>
+            </w:r>
+          </w:p>
+        </w:tc>
+      </w:tr>
+      <w:tr>
+        <w:trPr>
+          <w:trHeight w:val="309"/>
+        </w:trPr>
+        <w:tc>
+          <w:tcPr>
+            <w:tcW w:w="0" w:type="auto"/>
+            <w:tcBorders>
+              <w:top w:val="single" w:sz="6" w:space="0" w:color="E3E3E3"/>
+              <w:left w:val="single" w:sz="2" w:space="0" w:color="E3E3E3"/>
+              <w:bottom w:val="single" w:sz="2" w:space="0" w:color="E3E3E3"/>
+              <w:right w:val="single" w:sz="2" w:space="0" w:color="E3E3E3"/>
+            </w:tcBorders>
+            <w:tcMar>
+              <w:top w:w="180" w:type="dxa"/>
+              <w:left w:w="240" w:type="dxa"/>
+              <w:bottom w:w="180" w:type="dxa"/>
+              <w:right w:w="240" w:type="dxa"/>
+            </w:tcMar>
+            <w:hideMark/>
+          </w:tcPr>
+          <w:p>
+            <w:pPr>
+              <w:rPr>
+                <w:rFonts w:ascii="Times New Roman" w:eastAsia="Times New Roman" w:hAnsi="Times New Roman" w:cs="Times New Roman"/>
+              </w:rPr>
+            </w:pPr>
+            <w:r>
+              <w:rPr>
+                <w:rFonts w:ascii="Times New Roman" w:eastAsia="Times New Roman" w:hAnsi="Times New Roman" w:cs="Times New Roman"/>
+              </w:rPr>
+              <w:t>Scalability</w:t>
+            </w:r>
+          </w:p>
+        </w:tc>
+        <w:tc>
+          <w:tcPr>
+            <w:tcW w:w="7537" w:type="dxa"/>
+            <w:tcBorders>
+              <w:top w:val="single" w:sz="6" w:space="0" w:color="E3E3E3"/>
+              <w:left w:val="single" w:sz="2" w:space="0" w:color="E3E3E3"/>
+              <w:bottom w:val="single" w:sz="2" w:space="0" w:color="E3E3E3"/>
+              <w:right w:val="single" w:sz="2" w:space="0" w:color="E3E3E3"/>
+            </w:tcBorders>
+            <w:tcMar>
+              <w:top w:w="180" w:type="dxa"/>
+              <w:left w:w="240" w:type="dxa"/>
+              <w:bottom w:w="180" w:type="dxa"/>
+              <w:right w:w="240" w:type="dxa"/>
+            </w:tcMar>
+            <w:hideMark/>
+          </w:tcPr>
+          <w:p>
+            <w:pPr>
+              <w:rPr>
+                <w:rFonts w:ascii="Times New Roman" w:eastAsia="Times New Roman" w:hAnsi="Times New Roman" w:cs="Times New Roman"/>
+              </w:rPr>
+            </w:pPr>
+            <w:r>
+              <w:rPr>
+                <w:rFonts w:ascii="Times New Roman" w:eastAsia="Times New Roman" w:hAnsi="Times New Roman" w:cs="Times New Roman"/>
+              </w:rPr>
+              <w:t>The ability of a system to handle increased load.</w:t>
+            </w:r>
+          </w:p>
+        </w:tc>
+      </w:tr>
+      <w:tr>
+        <w:trPr>
+          <w:trHeight w:val="309"/>
+        </w:trPr>
+        <w:tc>
+          <w:tcPr>
+            <w:tcW w:w="0" w:type="auto"/>
+            <w:tcBorders>
+              <w:top w:val="single" w:sz="6" w:space="0" w:color="E3E3E3"/>
+              <w:left w:val="single" w:sz="2" w:space="0" w:color="E3E3E3"/>
+              <w:bottom w:val="single" w:sz="2" w:space="0" w:color="E3E3E3"/>
+              <w:right w:val="single" w:sz="2" w:space="0" w:color="E3E3E3"/>
+            </w:tcBorders>
+            <w:tcMar>
+              <w:top w:w="180" w:type="dxa"/>
+              <w:left w:w="240" w:type="dxa"/>
+              <w:bottom w:w="180" w:type="dxa"/>
+              <w:right w:w="240" w:type="dxa"/>
+            </w:tcMar>
+            <w:hideMark/>
+          </w:tcPr>
+          <w:p>
+            <w:pPr>
+              <w:rPr>
+                <w:rFonts w:ascii="Times New Roman" w:eastAsia="Times New Roman" w:hAnsi="Times New Roman" w:cs="Times New Roman"/>
+              </w:rPr>
+            </w:pPr>
+            <w:r>
+              <w:rPr>
+                <w:rFonts w:ascii="Times New Roman" w:eastAsia="Times New Roman" w:hAnsi="Times New Roman" w:cs="Times New Roman"/>
+              </w:rPr>
+              <w:t>Availability</w:t>
+            </w:r>
+          </w:p>
+        </w:tc>
+        <w:tc>
+          <w:tcPr>
+            <w:tcW w:w="7537" w:type="dxa"/>
+            <w:tcBorders>
+              <w:top w:val="single" w:sz="6" w:space="0" w:color="E3E3E3"/>
+              <w:left w:val="single" w:sz="2" w:space="0" w:color="E3E3E3"/>
+              <w:bottom w:val="single" w:sz="2" w:space="0" w:color="E3E3E3"/>
+              <w:right w:val="single" w:sz="2" w:space="0" w:color="E3E3E3"/>
+            </w:tcBorders>
+            <w:tcMar>
+              <w:top w:w="180" w:type="dxa"/>
+              <w:left w:w="240" w:type="dxa"/>
+              <w:bottom w:w="180" w:type="dxa"/>
+              <w:right w:w="240" w:type="dxa"/>
+            </w:tcMar>
+            <w:hideMark/>
+          </w:tcPr>
+          <w:p>
+            <w:pPr>
+              <w:rPr>
+                <w:rFonts w:ascii="Times New Roman" w:eastAsia="Times New Roman" w:hAnsi="Times New Roman" w:cs="Times New Roman"/>
+              </w:rPr>
+            </w:pPr>
+            <w:r>
+              <w:rPr>
+                <w:rFonts w:ascii="Times New Roman" w:eastAsia="Times New Roman" w:hAnsi="Times New Roman" w:cs="Times New Roman"/>
+              </w:rPr>
+              <w:t>The proportion of time that a system is functional and working.</w:t>
+            </w:r>
+          </w:p>
+        </w:tc>
+      </w:tr>
+      <w:tr>
+        <w:trPr>
+          <w:trHeight w:val="281"/>
+        </w:trPr>
+        <w:tc>
+          <w:tcPr>
+            <w:tcW w:w="0" w:type="auto"/>
+            <w:tcBorders>
+              <w:top w:val="single" w:sz="6" w:space="0" w:color="E3E3E3"/>
+              <w:left w:val="single" w:sz="2" w:space="0" w:color="E3E3E3"/>
+              <w:bottom w:val="single" w:sz="2" w:space="0" w:color="E3E3E3"/>
+              <w:right w:val="single" w:sz="2" w:space="0" w:color="E3E3E3"/>
+            </w:tcBorders>
+            <w:tcMar>
+              <w:top w:w="180" w:type="dxa"/>
+              <w:left w:w="240" w:type="dxa"/>
+              <w:bottom w:w="180" w:type="dxa"/>
+              <w:right w:w="240" w:type="dxa"/>
+            </w:tcMar>
+            <w:hideMark/>
+          </w:tcPr>
+          <w:p>
+            <w:pPr>
+              <w:rPr>
+                <w:rFonts w:ascii="Times New Roman" w:eastAsia="Times New Roman" w:hAnsi="Times New Roman" w:cs="Times New Roman"/>
+              </w:rPr>
+            </w:pPr>
+            <w:r>
+              <w:rPr>
+                <w:rFonts w:ascii="Times New Roman" w:eastAsia="Times New Roman" w:hAnsi="Times New Roman" w:cs="Times New Roman"/>
+              </w:rPr>
+              <w:t>Resiliency</w:t>
+            </w:r>
+          </w:p>
+        </w:tc>
+        <w:tc>
+          <w:tcPr>
+            <w:tcW w:w="7537" w:type="dxa"/>
+            <w:tcBorders>
+              <w:top w:val="single" w:sz="6" w:space="0" w:color="E3E3E3"/>
+              <w:left w:val="single" w:sz="2" w:space="0" w:color="E3E3E3"/>
+              <w:bottom w:val="single" w:sz="2" w:space="0" w:color="E3E3E3"/>
+              <w:right w:val="single" w:sz="2" w:space="0" w:color="E3E3E3"/>
+            </w:tcBorders>
+            <w:tcMar>
+              <w:top w:w="180" w:type="dxa"/>
+              <w:left w:w="240" w:type="dxa"/>
+              <w:bottom w:w="180" w:type="dxa"/>
+              <w:right w:w="240" w:type="dxa"/>
+            </w:tcMar>
+            <w:hideMark/>
+          </w:tcPr>
+          <w:p>
+            <w:pPr>
+              <w:rPr>
+                <w:rFonts w:ascii="Times New Roman" w:eastAsia="Times New Roman" w:hAnsi="Times New Roman" w:cs="Times New Roman"/>
+              </w:rPr>
+            </w:pPr>
+            <w:r>
+              <w:rPr>
+                <w:rFonts w:ascii="Times New Roman" w:eastAsia="Times New Roman" w:hAnsi="Times New Roman" w:cs="Times New Roman"/>
+              </w:rPr>
+              <w:t>The ability of a system to recover from failures and continue to function.</w:t>
+            </w:r>
+          </w:p>
+        </w:tc>
+      </w:tr>
+      <w:tr>
+        <w:trPr>
+          <w:trHeight w:val="309"/>
+        </w:trPr>
+        <w:tc>
+          <w:tcPr>
+            <w:tcW w:w="0" w:type="auto"/>
+            <w:tcBorders>
+              <w:top w:val="single" w:sz="6" w:space="0" w:color="E3E3E3"/>
+              <w:left w:val="single" w:sz="2" w:space="0" w:color="E3E3E3"/>
+              <w:bottom w:val="single" w:sz="2" w:space="0" w:color="E3E3E3"/>
+              <w:right w:val="single" w:sz="2" w:space="0" w:color="E3E3E3"/>
+            </w:tcBorders>
+            <w:tcMar>
+              <w:top w:w="180" w:type="dxa"/>
+              <w:left w:w="240" w:type="dxa"/>
+              <w:bottom w:w="180" w:type="dxa"/>
+              <w:right w:w="240" w:type="dxa"/>
+            </w:tcMar>
+            <w:hideMark/>
+          </w:tcPr>
+          <w:p>
+            <w:pPr>
+              <w:rPr>
+                <w:rFonts w:ascii="Times New Roman" w:eastAsia="Times New Roman" w:hAnsi="Times New Roman" w:cs="Times New Roman"/>
+              </w:rPr>
+            </w:pPr>
+            <w:r>
+              <w:rPr>
+                <w:rFonts w:ascii="Times New Roman" w:eastAsia="Times New Roman" w:hAnsi="Times New Roman" w:cs="Times New Roman"/>
+              </w:rPr>
+              <w:t>Management</w:t>
+            </w:r>
+          </w:p>
+        </w:tc>
+        <w:tc>
+          <w:tcPr>
+            <w:tcW w:w="7537" w:type="dxa"/>
+            <w:tcBorders>
+              <w:top w:val="single" w:sz="6" w:space="0" w:color="E3E3E3"/>
+              <w:left w:val="single" w:sz="2" w:space="0" w:color="E3E3E3"/>
+              <w:bottom w:val="single" w:sz="2" w:space="0" w:color="E3E3E3"/>
+              <w:right w:val="single" w:sz="2" w:space="0" w:color="E3E3E3"/>
+            </w:tcBorders>
+            <w:tcMar>
+              <w:top w:w="180" w:type="dxa"/>
+              <w:left w:w="240" w:type="dxa"/>
+              <w:bottom w:w="180" w:type="dxa"/>
+              <w:right w:w="240" w:type="dxa"/>
+            </w:tcMar>
+            <w:hideMark/>
+          </w:tcPr>
+          <w:p>
+            <w:pPr>
+              <w:rPr>
+                <w:rFonts w:ascii="Times New Roman" w:eastAsia="Times New Roman" w:hAnsi="Times New Roman" w:cs="Times New Roman"/>
+              </w:rPr>
+            </w:pPr>
+            <w:r>
+              <w:rPr>
+                <w:rFonts w:ascii="Times New Roman" w:eastAsia="Times New Roman" w:hAnsi="Times New Roman" w:cs="Times New Roman"/>
+              </w:rPr>
+              <w:t>Operations processes that keep a system running in production.</w:t>
+            </w:r>
+          </w:p>
+        </w:tc>
+      </w:tr>
+      <w:tr>
+        <w:trPr>
+          <w:trHeight w:val="309"/>
+        </w:trPr>
+        <w:tc>
+          <w:tcPr>
+            <w:tcW w:w="0" w:type="auto"/>
+            <w:tcBorders>
+              <w:top w:val="single" w:sz="6" w:space="0" w:color="E3E3E3"/>
+              <w:left w:val="single" w:sz="2" w:space="0" w:color="E3E3E3"/>
+              <w:bottom w:val="single" w:sz="2" w:space="0" w:color="E3E3E3"/>
+              <w:right w:val="single" w:sz="2" w:space="0" w:color="E3E3E3"/>
+            </w:tcBorders>
+            <w:tcMar>
+              <w:top w:w="180" w:type="dxa"/>
+              <w:left w:w="240" w:type="dxa"/>
+              <w:bottom w:w="180" w:type="dxa"/>
+              <w:right w:w="240" w:type="dxa"/>
+            </w:tcMar>
+            <w:hideMark/>
+          </w:tcPr>
+          <w:p>
+            <w:pPr>
+              <w:rPr>
+                <w:rFonts w:ascii="Times New Roman" w:eastAsia="Times New Roman" w:hAnsi="Times New Roman" w:cs="Times New Roman"/>
+              </w:rPr>
+            </w:pPr>
+            <w:r>
+              <w:rPr>
+                <w:rFonts w:ascii="Times New Roman" w:eastAsia="Times New Roman" w:hAnsi="Times New Roman" w:cs="Times New Roman"/>
+              </w:rPr>
+              <w:t>Security</w:t>
+            </w:r>
+          </w:p>
+        </w:tc>
+        <w:tc>
+          <w:tcPr>
+            <w:tcW w:w="7537" w:type="dxa"/>
+            <w:tcBorders>
+              <w:top w:val="single" w:sz="6" w:space="0" w:color="E3E3E3"/>
+              <w:left w:val="single" w:sz="2" w:space="0" w:color="E3E3E3"/>
+              <w:bottom w:val="single" w:sz="2" w:space="0" w:color="E3E3E3"/>
+              <w:right w:val="single" w:sz="2" w:space="0" w:color="E3E3E3"/>
+            </w:tcBorders>
+            <w:tcMar>
+              <w:top w:w="180" w:type="dxa"/>
+              <w:left w:w="240" w:type="dxa"/>
+              <w:bottom w:w="180" w:type="dxa"/>
+              <w:right w:w="240" w:type="dxa"/>
+            </w:tcMar>
+            <w:hideMark/>
+          </w:tcPr>
+          <w:p>
+            <w:pPr>
+              <w:rPr>
+                <w:rFonts w:ascii="Times New Roman" w:eastAsia="Times New Roman" w:hAnsi="Times New Roman" w:cs="Times New Roman"/>
+              </w:rPr>
+            </w:pPr>
+            <w:r>
+              <w:rPr>
+                <w:rFonts w:ascii="Times New Roman" w:eastAsia="Times New Roman" w:hAnsi="Times New Roman" w:cs="Times New Roman"/>
+              </w:rPr>
+              <w:t>Protecting applications and data from threats.</w:t>
+            </w:r>
+          </w:p>
+        </w:tc>
+      </w:tr>
+    </w:tbl>
+    <w:p>
+      <w:pPr>
+        <w:rPr>
+          <w:b/>
+          <w:u w:val="single"/>
+        </w:rPr>
+      </w:pPr>
+    </w:p>
+    <w:p>
+      <w:pPr>
+        <w:rPr>
+          <w:b/>
+          <w:u w:val="single"/>
+        </w:rPr>
+      </w:pPr>
+    </w:p>
+    <w:p>
+      <w:pPr>
+        <w:rPr>
+          <w:b/>
+          <w:u w:val="single"/>
+        </w:rPr>
+      </w:pPr>
+    </w:p>
+    <w:p>
+      <w:pPr>
+        <w:rPr>
+          <w:b/>
+          <w:u w:val="single"/>
+        </w:rPr>
+      </w:pPr>
+    </w:p>
+    <w:p>
+      <w:pPr>
+        <w:rPr>
+          <w:b/>
+          <w:u w:val="single"/>
+        </w:rPr>
+      </w:pPr>
+    </w:p>
     <w:p>
       <w:pPr>
         <w:rPr>
@@ -956,7 +1508,6 @@
           <w:b/>
           <w:u w:val="single"/>
         </w:rPr>
-        <w:lastRenderedPageBreak/>
         <w:t>Approaching a coding question:</w:t>
       </w:r>
     </w:p>
@@ -1032,8 +1583,6 @@
       <w:r>
         <w:t>Talk about improving it</w:t>
       </w:r>
-      <w:bookmarkStart w:id="0" w:name="_GoBack"/>
-      <w:bookmarkEnd w:id="0"/>
     </w:p>
     <w:p>
       <w:pPr>
@@ -1052,6 +1601,20 @@
         </w:rPr>
       </w:pPr>
     </w:p>
+    <w:p/>
+    <w:p/>
+    <w:p/>
+    <w:p/>
+    <w:p/>
+    <w:p/>
+    <w:p/>
+    <w:p/>
+    <w:p/>
+    <w:p/>
+    <w:p/>
+    <w:p/>
+    <w:p/>
+    <w:p/>
     <w:p/>
     <w:sectPr>
       <w:pgSz w:w="12240" w:h="15840"/>
@@ -1643,6 +2206,95 @@
       </w:pPr>
     </w:lvl>
   </w:abstractNum>
+  <w:abstractNum w:abstractNumId="6" w15:restartNumberingAfterBreak="0">
+    <w:nsid w:val="7FC8014F"/>
+    <w:multiLevelType w:val="hybridMultilevel"/>
+    <w:tmpl w:val="574C8312"/>
+    <w:lvl w:ilvl="0" w:tplc="0409000F">
+      <w:start w:val="1"/>
+      <w:numFmt w:val="decimal"/>
+      <w:lvlText w:val="%1."/>
+      <w:lvlJc w:val="left"/>
+      <w:pPr>
+        <w:ind w:left="720" w:hanging="360"/>
+      </w:pPr>
+      <w:rPr>
+        <w:rFonts w:hint="default"/>
+      </w:rPr>
+    </w:lvl>
+    <w:lvl w:ilvl="1" w:tplc="04090019" w:tentative="1">
+      <w:start w:val="1"/>
+      <w:numFmt w:val="lowerLetter"/>
+      <w:lvlText w:val="%2."/>
+      <w:lvlJc w:val="left"/>
+      <w:pPr>
+        <w:ind w:left="1440" w:hanging="360"/>
+      </w:pPr>
+    </w:lvl>
+    <w:lvl w:ilvl="2" w:tplc="0409001B" w:tentative="1">
+      <w:start w:val="1"/>
+      <w:numFmt w:val="lowerRoman"/>
+      <w:lvlText w:val="%3."/>
+      <w:lvlJc w:val="right"/>
+      <w:pPr>
+        <w:ind w:left="2160" w:hanging="180"/>
+      </w:pPr>
+    </w:lvl>
+    <w:lvl w:ilvl="3" w:tplc="0409000F" w:tentative="1">
+      <w:start w:val="1"/>
+      <w:numFmt w:val="decimal"/>
+      <w:lvlText w:val="%4."/>
+      <w:lvlJc w:val="left"/>
+      <w:pPr>
+        <w:ind w:left="2880" w:hanging="360"/>
+      </w:pPr>
+    </w:lvl>
+    <w:lvl w:ilvl="4" w:tplc="04090019" w:tentative="1">
+      <w:start w:val="1"/>
+      <w:numFmt w:val="lowerLetter"/>
+      <w:lvlText w:val="%5."/>
+      <w:lvlJc w:val="left"/>
+      <w:pPr>
+        <w:ind w:left="3600" w:hanging="360"/>
+      </w:pPr>
+    </w:lvl>
+    <w:lvl w:ilvl="5" w:tplc="0409001B" w:tentative="1">
+      <w:start w:val="1"/>
+      <w:numFmt w:val="lowerRoman"/>
+      <w:lvlText w:val="%6."/>
+      <w:lvlJc w:val="right"/>
+      <w:pPr>
+        <w:ind w:left="4320" w:hanging="180"/>
+      </w:pPr>
+    </w:lvl>
+    <w:lvl w:ilvl="6" w:tplc="0409000F" w:tentative="1">
+      <w:start w:val="1"/>
+      <w:numFmt w:val="decimal"/>
+      <w:lvlText w:val="%7."/>
+      <w:lvlJc w:val="left"/>
+      <w:pPr>
+        <w:ind w:left="5040" w:hanging="360"/>
+      </w:pPr>
+    </w:lvl>
+    <w:lvl w:ilvl="7" w:tplc="04090019" w:tentative="1">
+      <w:start w:val="1"/>
+      <w:numFmt w:val="lowerLetter"/>
+      <w:lvlText w:val="%8."/>
+      <w:lvlJc w:val="left"/>
+      <w:pPr>
+        <w:ind w:left="5760" w:hanging="360"/>
+      </w:pPr>
+    </w:lvl>
+    <w:lvl w:ilvl="8" w:tplc="0409001B" w:tentative="1">
+      <w:start w:val="1"/>
+      <w:numFmt w:val="lowerRoman"/>
+      <w:lvlText w:val="%9."/>
+      <w:lvlJc w:val="right"/>
+      <w:pPr>
+        <w:ind w:left="6480" w:hanging="180"/>
+      </w:pPr>
+    </w:lvl>
+  </w:abstractNum>
   <w:num w:numId="1">
     <w:abstractNumId w:val="0"/>
   </w:num>
@@ -1660,6 +2312,9 @@
   </w:num>
   <w:num w:numId="6">
     <w:abstractNumId w:val="3"/>
+  </w:num>
+  <w:num w:numId="7">
+    <w:abstractNumId w:val="6"/>
   </w:num>
 </w:numbering>
 </file>
@@ -2056,6 +2711,26 @@
     <w:name w:val="Normal"/>
     <w:qFormat/>
   </w:style>
+  <w:style w:type="paragraph" w:styleId="Heading1">
+    <w:name w:val="heading 1"/>
+    <w:basedOn w:val="Normal"/>
+    <w:link w:val="Heading1Char"/>
+    <w:uiPriority w:val="9"/>
+    <w:qFormat/>
+    <w:rsid w:val="00CF442D"/>
+    <w:pPr>
+      <w:spacing w:before="100" w:beforeAutospacing="1" w:after="100" w:afterAutospacing="1"/>
+      <w:outlineLvl w:val="0"/>
+    </w:pPr>
+    <w:rPr>
+      <w:rFonts w:ascii="Times New Roman" w:eastAsia="Times New Roman" w:hAnsi="Times New Roman" w:cs="Times New Roman"/>
+      <w:b/>
+      <w:bCs/>
+      <w:kern w:val="36"/>
+      <w:sz w:val="48"/>
+      <w:szCs w:val="48"/>
+    </w:rPr>
+  </w:style>
   <w:style w:type="paragraph" w:styleId="Heading2">
     <w:name w:val="heading 2"/>
     <w:basedOn w:val="Normal"/>
@@ -2260,6 +2935,21 @@
     <w:rPr>
       <w:rFonts w:asciiTheme="majorHAnsi" w:eastAsiaTheme="majorEastAsia" w:hAnsiTheme="majorHAnsi" w:cstheme="majorBidi"/>
       <w:color w:val="1F3763" w:themeColor="accent1" w:themeShade="7F"/>
+    </w:rPr>
+  </w:style>
+  <w:style w:type="character" w:customStyle="1" w:styleId="Heading1Char">
+    <w:name w:val="Heading 1 Char"/>
+    <w:basedOn w:val="DefaultParagraphFont"/>
+    <w:link w:val="Heading1"/>
+    <w:uiPriority w:val="9"/>
+    <w:rsid w:val="00CF442D"/>
+    <w:rPr>
+      <w:rFonts w:ascii="Times New Roman" w:eastAsia="Times New Roman" w:hAnsi="Times New Roman" w:cs="Times New Roman"/>
+      <w:b/>
+      <w:bCs/>
+      <w:kern w:val="36"/>
+      <w:sz w:val="48"/>
+      <w:szCs w:val="48"/>
     </w:rPr>
   </w:style>
 </w:styles>

</xml_diff>

<commit_message>
Added leetcode notes for medium questions
</commit_message>
<xml_diff>
--- a/algorithms/src/resources/System design questions links.docx
+++ b/algorithms/src/resources/System design questions links.docx
@@ -50,12 +50,7 @@
         </w:numPr>
       </w:pPr>
       <w:r>
-        <w:t>Functionality</w:t>
-      </w:r>
-      <w:bookmarkStart w:id="0" w:name="_GoBack"/>
-      <w:bookmarkEnd w:id="0"/>
-      <w:r>
-        <w:t xml:space="preserve"> – What problem does it solves</w:t>
+        <w:t>Functionality – What problem does it solves</w:t>
       </w:r>
     </w:p>
     <w:p>
@@ -871,6 +866,151 @@
           <w:t>https://github.com/donnemartin/system-design-primer#system-design-topics-start-here</w:t>
         </w:r>
       </w:hyperlink>
+    </w:p>
+    <w:p>
+      <w:pPr>
+        <w:rPr>
+          <w:rStyle w:val="Hyperlink"/>
+        </w:rPr>
+      </w:pPr>
+    </w:p>
+    <w:p>
+      <w:pPr>
+        <w:rPr>
+          <w:rStyle w:val="Hyperlink"/>
+        </w:rPr>
+      </w:pPr>
+      <w:hyperlink r:id="rId6" w:history="1">
+        <w:r>
+          <w:rPr>
+            <w:rStyle w:val="Hyperlink"/>
+          </w:rPr>
+          <w:t>https://www.nginx.com/blog/event-driven-data-management-microservices/</w:t>
+        </w:r>
+      </w:hyperlink>
+    </w:p>
+    <w:p>
+      <w:pPr>
+        <w:rPr>
+          <w:rStyle w:val="Hyperlink"/>
+        </w:rPr>
+      </w:pPr>
+      <w:hyperlink r:id="rId7" w:history="1">
+        <w:r>
+          <w:rPr>
+            <w:rStyle w:val="Hyperlink"/>
+          </w:rPr>
+          <w:t>https://www.nginx.com/blog/building-microservices-using-an-api-gateway/</w:t>
+        </w:r>
+      </w:hyperlink>
+    </w:p>
+    <w:p>
+      <w:pPr>
+        <w:rPr>
+          <w:rStyle w:val="Hyperlink"/>
+        </w:rPr>
+      </w:pPr>
+    </w:p>
+    <w:p>
+      <w:pPr>
+        <w:rPr>
+          <w:rStyle w:val="Hyperlink"/>
+        </w:rPr>
+      </w:pPr>
+      <w:r>
+        <w:rPr>
+          <w:rStyle w:val="Hyperlink"/>
+        </w:rPr>
+        <w:t xml:space="preserve">BASE vs ACID - </w:t>
+      </w:r>
+      <w:hyperlink r:id="rId8" w:history="1">
+        <w:r>
+          <w:rPr>
+            <w:rStyle w:val="Hyperlink"/>
+          </w:rPr>
+          <w:t>https://queue.acm.org/detail.cfm?id=1394128</w:t>
+        </w:r>
+      </w:hyperlink>
+    </w:p>
+    <w:p>
+      <w:pPr>
+        <w:rPr>
+          <w:rStyle w:val="Hyperlink"/>
+        </w:rPr>
+      </w:pPr>
+      <w:hyperlink r:id="rId9" w:history="1">
+        <w:r>
+          <w:rPr>
+            <w:rStyle w:val="Hyperlink"/>
+          </w:rPr>
+          <w:t>https://msdn.microsoft.com/en-us/library/dn589787.aspx</w:t>
+        </w:r>
+      </w:hyperlink>
+    </w:p>
+    <w:p>
+      <w:pPr>
+        <w:rPr>
+          <w:rStyle w:val="Hyperlink"/>
+        </w:rPr>
+      </w:pPr>
+      <w:r>
+        <w:rPr>
+          <w:rStyle w:val="Hyperlink"/>
+        </w:rPr>
+        <w:t>https://msdn.microsoft.com/library/dn589800.aspx</w:t>
+      </w:r>
+      <w:bookmarkStart w:id="0" w:name="_GoBack"/>
+      <w:bookmarkEnd w:id="0"/>
+    </w:p>
+    <w:p>
+      <w:pPr>
+        <w:rPr>
+          <w:rStyle w:val="Hyperlink"/>
+        </w:rPr>
+      </w:pPr>
+    </w:p>
+    <w:p>
+      <w:pPr>
+        <w:rPr>
+          <w:rStyle w:val="Hyperlink"/>
+        </w:rPr>
+      </w:pPr>
+      <w:hyperlink r:id="rId10" w:history="1">
+        <w:r>
+          <w:rPr>
+            <w:rStyle w:val="Hyperlink"/>
+          </w:rPr>
+          <w:t>https://academy.datastax.com/planet-cassandra/data-replication-in-nosql-databases-explained</w:t>
+        </w:r>
+      </w:hyperlink>
+    </w:p>
+    <w:p>
+      <w:pPr>
+        <w:rPr>
+          <w:rStyle w:val="Hyperlink"/>
+        </w:rPr>
+      </w:pPr>
+      <w:hyperlink r:id="rId11" w:history="1">
+        <w:r>
+          <w:rPr>
+            <w:rStyle w:val="Hyperlink"/>
+          </w:rPr>
+          <w:t>https://docs.microsoft.com/en-us/azure/architecture/best-practices/caching</w:t>
+        </w:r>
+      </w:hyperlink>
+    </w:p>
+    <w:p>
+      <w:pPr>
+        <w:rPr>
+          <w:rStyle w:val="Hyperlink"/>
+        </w:rPr>
+      </w:pPr>
+      <w:r>
+        <w:rPr>
+          <w:rStyle w:val="Hyperlink"/>
+        </w:rPr>
+        <w:t>http://www.puncsky.com/blog/2016/02/14/crack-the-system-design-interview/</w:t>
+      </w:r>
     </w:p>
     <w:p>
       <w:pPr>
@@ -910,7 +1050,7 @@
                     <pic:cNvPicPr/>
                   </pic:nvPicPr>
                   <pic:blipFill>
-                    <a:blip r:embed="rId6">
+                    <a:blip r:embed="rId12">
                       <a:extLst>
                         <a:ext uri="{28A0092B-C50C-407E-A947-70E740481C1C}">
                           <a14:useLocalDpi xmlns:a14="http://schemas.microsoft.com/office/drawing/2010/main" val="0"/>
@@ -1015,7 +1155,7 @@
     </w:p>
     <w:p/>
     <w:p>
-      <w:hyperlink r:id="rId7" w:history="1">
+      <w:hyperlink r:id="rId13" w:history="1">
         <w:r>
           <w:rPr>
             <w:rStyle w:val="Hyperlink"/>
@@ -1026,7 +1166,7 @@
     </w:p>
     <w:p/>
     <w:p>
-      <w:hyperlink r:id="rId8" w:history="1">
+      <w:hyperlink r:id="rId14" w:history="1">
         <w:r>
           <w:rPr>
             <w:rStyle w:val="Hyperlink"/>
@@ -1036,7 +1176,7 @@
       </w:hyperlink>
     </w:p>
     <w:p>
-      <w:hyperlink r:id="rId9" w:history="1">
+      <w:hyperlink r:id="rId15" w:history="1">
         <w:r>
           <w:rPr>
             <w:rStyle w:val="Hyperlink"/>
@@ -1047,7 +1187,7 @@
     </w:p>
     <w:p/>
     <w:p>
-      <w:hyperlink r:id="rId10" w:history="1">
+      <w:hyperlink r:id="rId16" w:history="1">
         <w:r>
           <w:rPr>
             <w:rStyle w:val="Hyperlink"/>
@@ -1057,7 +1197,7 @@
       </w:hyperlink>
     </w:p>
     <w:p>
-      <w:hyperlink r:id="rId11" w:history="1">
+      <w:hyperlink r:id="rId17" w:history="1">
         <w:r>
           <w:rPr>
             <w:rStyle w:val="Hyperlink"/>

</xml_diff>